<commit_message>
Added my part in section 4.1
</commit_message>
<xml_diff>
--- a/Deliverable 1/Section-4/Section 4.1.docx
+++ b/Deliverable 1/Section-4/Section 4.1.docx
@@ -511,14 +511,7 @@
                 <w:b/>
                 <w:bCs/>
               </w:rPr>
-              <w:t xml:space="preserve">Dias </w:t>
-            </w:r>
-            <w:r>
-              <w:rPr>
-                <w:b/>
-                <w:bCs/>
-              </w:rPr>
-              <w:t>Marat</w:t>
+              <w:t>Dias Marat</w:t>
             </w:r>
           </w:p>
         </w:tc>
@@ -724,10 +717,7 @@
               <w:spacing w:after="0" w:line="240" w:lineRule="auto"/>
             </w:pPr>
             <w:r>
-              <w:t xml:space="preserve">Developed server side applications using NodeJS and worked on backend </w:t>
-            </w:r>
-            <w:r>
-              <w:t>previously</w:t>
+              <w:t>Developed server side applications using NodeJS and worked on backend previously</w:t>
             </w:r>
           </w:p>
           <w:p>
@@ -1249,6 +1239,7 @@
                 <w:b/>
                 <w:bCs/>
               </w:rPr>
+              <w:lastRenderedPageBreak/>
               <w:t>Strengths</w:t>
             </w:r>
           </w:p>
@@ -1399,8 +1390,521 @@
         <w:pStyle w:val="BodyA"/>
         <w:spacing w:line="240" w:lineRule="auto"/>
       </w:pPr>
-      <w:bookmarkStart w:id="0" w:name="_GoBack"/>
-      <w:bookmarkEnd w:id="0"/>
+    </w:p>
+    <w:tbl>
+      <w:tblPr>
+        <w:tblW w:w="9350" w:type="dxa"/>
+        <w:tblInd w:w="108" w:type="dxa"/>
+        <w:tblBorders>
+          <w:top w:val="single" w:sz="2" w:space="0" w:color="000000"/>
+          <w:left w:val="single" w:sz="2" w:space="0" w:color="000000"/>
+          <w:bottom w:val="single" w:sz="2" w:space="0" w:color="000000"/>
+          <w:right w:val="single" w:sz="2" w:space="0" w:color="000000"/>
+          <w:insideH w:val="single" w:sz="2" w:space="0" w:color="000000"/>
+          <w:insideV w:val="single" w:sz="2" w:space="0" w:color="000000"/>
+        </w:tblBorders>
+        <w:tblLayout w:type="fixed"/>
+        <w:tblLook w:val="04A0" w:firstRow="1" w:lastRow="0" w:firstColumn="1" w:lastColumn="0" w:noHBand="0" w:noVBand="1"/>
+      </w:tblPr>
+      <w:tblGrid>
+        <w:gridCol w:w="1705"/>
+        <w:gridCol w:w="7645"/>
+      </w:tblGrid>
+      <w:tr>
+        <w:trPr>
+          <w:trHeight w:val="270"/>
+        </w:trPr>
+        <w:tc>
+          <w:tcPr>
+            <w:tcW w:w="1705" w:type="dxa"/>
+            <w:tcBorders>
+              <w:top w:val="single" w:sz="4" w:space="0" w:color="000000"/>
+              <w:left w:val="single" w:sz="4" w:space="0" w:color="000000"/>
+              <w:bottom w:val="single" w:sz="4" w:space="0" w:color="000000"/>
+              <w:right w:val="single" w:sz="4" w:space="0" w:color="000000"/>
+            </w:tcBorders>
+            <w:shd w:val="clear" w:color="auto" w:fill="auto"/>
+            <w:tcMar>
+              <w:top w:w="80" w:type="dxa"/>
+              <w:left w:w="80" w:type="dxa"/>
+              <w:bottom w:w="80" w:type="dxa"/>
+              <w:right w:w="80" w:type="dxa"/>
+            </w:tcMar>
+          </w:tcPr>
+          <w:p>
+            <w:pPr>
+              <w:pStyle w:val="BodyA"/>
+            </w:pPr>
+            <w:r>
+              <w:rPr>
+                <w:b/>
+                <w:bCs/>
+              </w:rPr>
+              <w:t>Team Member</w:t>
+            </w:r>
+          </w:p>
+        </w:tc>
+        <w:tc>
+          <w:tcPr>
+            <w:tcW w:w="7645" w:type="dxa"/>
+            <w:tcBorders>
+              <w:top w:val="single" w:sz="4" w:space="0" w:color="000000"/>
+              <w:left w:val="single" w:sz="4" w:space="0" w:color="000000"/>
+              <w:bottom w:val="single" w:sz="4" w:space="0" w:color="000000"/>
+              <w:right w:val="single" w:sz="4" w:space="0" w:color="000000"/>
+            </w:tcBorders>
+            <w:shd w:val="clear" w:color="auto" w:fill="auto"/>
+            <w:tcMar>
+              <w:top w:w="80" w:type="dxa"/>
+              <w:left w:w="80" w:type="dxa"/>
+              <w:bottom w:w="80" w:type="dxa"/>
+              <w:right w:w="80" w:type="dxa"/>
+            </w:tcMar>
+          </w:tcPr>
+          <w:p>
+            <w:pPr>
+              <w:pStyle w:val="BodyA"/>
+              <w:spacing w:after="0" w:line="240" w:lineRule="auto"/>
+            </w:pPr>
+            <w:r>
+              <w:rPr>
+                <w:b/>
+                <w:bCs/>
+              </w:rPr>
+              <w:t>Bruce Edouard Brazier</w:t>
+            </w:r>
+          </w:p>
+        </w:tc>
+      </w:tr>
+      <w:tr>
+        <w:trPr>
+          <w:trHeight w:val="270"/>
+        </w:trPr>
+        <w:tc>
+          <w:tcPr>
+            <w:tcW w:w="1705" w:type="dxa"/>
+            <w:tcBorders>
+              <w:top w:val="single" w:sz="4" w:space="0" w:color="000000"/>
+              <w:left w:val="single" w:sz="4" w:space="0" w:color="000000"/>
+              <w:bottom w:val="single" w:sz="4" w:space="0" w:color="000000"/>
+              <w:right w:val="single" w:sz="4" w:space="0" w:color="000000"/>
+            </w:tcBorders>
+            <w:shd w:val="clear" w:color="auto" w:fill="auto"/>
+            <w:tcMar>
+              <w:top w:w="80" w:type="dxa"/>
+              <w:left w:w="80" w:type="dxa"/>
+              <w:bottom w:w="80" w:type="dxa"/>
+              <w:right w:w="80" w:type="dxa"/>
+            </w:tcMar>
+          </w:tcPr>
+          <w:p>
+            <w:pPr>
+              <w:pStyle w:val="BodyA"/>
+              <w:spacing w:after="0" w:line="240" w:lineRule="auto"/>
+            </w:pPr>
+            <w:r>
+              <w:rPr>
+                <w:b/>
+                <w:bCs/>
+              </w:rPr>
+              <w:t>Role</w:t>
+            </w:r>
+          </w:p>
+        </w:tc>
+        <w:tc>
+          <w:tcPr>
+            <w:tcW w:w="7645" w:type="dxa"/>
+            <w:tcBorders>
+              <w:top w:val="single" w:sz="4" w:space="0" w:color="000000"/>
+              <w:left w:val="single" w:sz="4" w:space="0" w:color="000000"/>
+              <w:bottom w:val="single" w:sz="4" w:space="0" w:color="000000"/>
+              <w:right w:val="single" w:sz="4" w:space="0" w:color="000000"/>
+            </w:tcBorders>
+            <w:shd w:val="clear" w:color="auto" w:fill="auto"/>
+            <w:tcMar>
+              <w:top w:w="80" w:type="dxa"/>
+              <w:left w:w="80" w:type="dxa"/>
+              <w:bottom w:w="80" w:type="dxa"/>
+              <w:right w:w="80" w:type="dxa"/>
+            </w:tcMar>
+          </w:tcPr>
+          <w:p>
+            <w:pPr>
+              <w:pStyle w:val="BodyA"/>
+              <w:spacing w:after="0" w:line="240" w:lineRule="auto"/>
+            </w:pPr>
+            <w:r>
+              <w:t>Back-end Lead</w:t>
+            </w:r>
+          </w:p>
+        </w:tc>
+      </w:tr>
+      <w:tr>
+        <w:trPr>
+          <w:trHeight w:val="270"/>
+        </w:trPr>
+        <w:tc>
+          <w:tcPr>
+            <w:tcW w:w="1705" w:type="dxa"/>
+            <w:tcBorders>
+              <w:top w:val="single" w:sz="4" w:space="0" w:color="000000"/>
+              <w:left w:val="single" w:sz="4" w:space="0" w:color="000000"/>
+              <w:bottom w:val="single" w:sz="4" w:space="0" w:color="000000"/>
+              <w:right w:val="single" w:sz="4" w:space="0" w:color="000000"/>
+            </w:tcBorders>
+            <w:shd w:val="clear" w:color="auto" w:fill="auto"/>
+            <w:tcMar>
+              <w:top w:w="80" w:type="dxa"/>
+              <w:left w:w="80" w:type="dxa"/>
+              <w:bottom w:w="80" w:type="dxa"/>
+              <w:right w:w="80" w:type="dxa"/>
+            </w:tcMar>
+          </w:tcPr>
+          <w:p>
+            <w:pPr>
+              <w:pStyle w:val="BodyA"/>
+              <w:spacing w:after="0" w:line="240" w:lineRule="auto"/>
+            </w:pPr>
+            <w:r>
+              <w:rPr>
+                <w:b/>
+                <w:bCs/>
+              </w:rPr>
+              <w:t>Knowledge</w:t>
+            </w:r>
+          </w:p>
+        </w:tc>
+        <w:tc>
+          <w:tcPr>
+            <w:tcW w:w="7645" w:type="dxa"/>
+            <w:tcBorders>
+              <w:top w:val="single" w:sz="4" w:space="0" w:color="000000"/>
+              <w:left w:val="single" w:sz="4" w:space="0" w:color="000000"/>
+              <w:bottom w:val="single" w:sz="4" w:space="0" w:color="000000"/>
+              <w:right w:val="single" w:sz="4" w:space="0" w:color="000000"/>
+            </w:tcBorders>
+            <w:shd w:val="clear" w:color="auto" w:fill="auto"/>
+            <w:tcMar>
+              <w:top w:w="80" w:type="dxa"/>
+              <w:left w:w="80" w:type="dxa"/>
+              <w:bottom w:w="80" w:type="dxa"/>
+              <w:right w:w="80" w:type="dxa"/>
+            </w:tcMar>
+          </w:tcPr>
+          <w:p>
+            <w:pPr>
+              <w:pStyle w:val="BodyA"/>
+              <w:spacing w:after="0" w:line="240" w:lineRule="auto"/>
+            </w:pPr>
+            <w:r>
+              <w:t>Javascript, PHP, HTML, CSS, Java</w:t>
+            </w:r>
+            <w:r>
+              <w:t>, Bash</w:t>
+            </w:r>
+            <w:r>
+              <w:t>,SQL</w:t>
+            </w:r>
+            <w:bookmarkStart w:id="0" w:name="_GoBack"/>
+            <w:bookmarkEnd w:id="0"/>
+          </w:p>
+        </w:tc>
+      </w:tr>
+      <w:tr>
+        <w:trPr>
+          <w:trHeight w:val="990"/>
+        </w:trPr>
+        <w:tc>
+          <w:tcPr>
+            <w:tcW w:w="1705" w:type="dxa"/>
+            <w:tcBorders>
+              <w:top w:val="single" w:sz="4" w:space="0" w:color="000000"/>
+              <w:left w:val="single" w:sz="4" w:space="0" w:color="000000"/>
+              <w:bottom w:val="single" w:sz="4" w:space="0" w:color="000000"/>
+              <w:right w:val="single" w:sz="4" w:space="0" w:color="000000"/>
+            </w:tcBorders>
+            <w:shd w:val="clear" w:color="auto" w:fill="auto"/>
+            <w:tcMar>
+              <w:top w:w="80" w:type="dxa"/>
+              <w:left w:w="80" w:type="dxa"/>
+              <w:bottom w:w="80" w:type="dxa"/>
+              <w:right w:w="80" w:type="dxa"/>
+            </w:tcMar>
+          </w:tcPr>
+          <w:p>
+            <w:pPr>
+              <w:pStyle w:val="BodyA"/>
+              <w:spacing w:after="0" w:line="240" w:lineRule="auto"/>
+            </w:pPr>
+            <w:r>
+              <w:rPr>
+                <w:b/>
+                <w:bCs/>
+              </w:rPr>
+              <w:t>Experience</w:t>
+            </w:r>
+          </w:p>
+        </w:tc>
+        <w:tc>
+          <w:tcPr>
+            <w:tcW w:w="7645" w:type="dxa"/>
+            <w:tcBorders>
+              <w:top w:val="single" w:sz="4" w:space="0" w:color="000000"/>
+              <w:left w:val="single" w:sz="4" w:space="0" w:color="000000"/>
+              <w:bottom w:val="single" w:sz="4" w:space="0" w:color="000000"/>
+              <w:right w:val="single" w:sz="4" w:space="0" w:color="000000"/>
+            </w:tcBorders>
+            <w:shd w:val="clear" w:color="auto" w:fill="auto"/>
+            <w:tcMar>
+              <w:top w:w="80" w:type="dxa"/>
+              <w:left w:w="80" w:type="dxa"/>
+              <w:bottom w:w="80" w:type="dxa"/>
+              <w:right w:w="80" w:type="dxa"/>
+            </w:tcMar>
+          </w:tcPr>
+          <w:p>
+            <w:pPr>
+              <w:pStyle w:val="ListParagraph"/>
+              <w:numPr>
+                <w:ilvl w:val="0"/>
+                <w:numId w:val="30"/>
+              </w:numPr>
+              <w:spacing w:after="0" w:line="240" w:lineRule="auto"/>
+            </w:pPr>
+            <w:r>
+              <w:t>1 work term</w:t>
+            </w:r>
+          </w:p>
+          <w:p>
+            <w:pPr>
+              <w:pStyle w:val="ListParagraph"/>
+              <w:numPr>
+                <w:ilvl w:val="0"/>
+                <w:numId w:val="30"/>
+              </w:numPr>
+              <w:spacing w:after="0" w:line="240" w:lineRule="auto"/>
+            </w:pPr>
+            <w:r>
+              <w:t>Work/Personal Experience maintaining a website (Client/Server side)</w:t>
+            </w:r>
+          </w:p>
+          <w:p>
+            <w:pPr>
+              <w:pStyle w:val="ListParagraph"/>
+              <w:numPr>
+                <w:ilvl w:val="0"/>
+                <w:numId w:val="30"/>
+              </w:numPr>
+              <w:spacing w:after="0" w:line="240" w:lineRule="auto"/>
+            </w:pPr>
+            <w:r>
+              <w:t xml:space="preserve">Work experience </w:t>
+            </w:r>
+            <w:r>
+              <w:t>working with Software Deployments and Scripting</w:t>
+            </w:r>
+          </w:p>
+        </w:tc>
+      </w:tr>
+      <w:tr>
+        <w:trPr>
+          <w:trHeight w:val="750"/>
+        </w:trPr>
+        <w:tc>
+          <w:tcPr>
+            <w:tcW w:w="1705" w:type="dxa"/>
+            <w:tcBorders>
+              <w:top w:val="single" w:sz="4" w:space="0" w:color="000000"/>
+              <w:left w:val="single" w:sz="4" w:space="0" w:color="000000"/>
+              <w:bottom w:val="single" w:sz="4" w:space="0" w:color="000000"/>
+              <w:right w:val="single" w:sz="4" w:space="0" w:color="000000"/>
+            </w:tcBorders>
+            <w:shd w:val="clear" w:color="auto" w:fill="auto"/>
+            <w:tcMar>
+              <w:top w:w="80" w:type="dxa"/>
+              <w:left w:w="80" w:type="dxa"/>
+              <w:bottom w:w="80" w:type="dxa"/>
+              <w:right w:w="80" w:type="dxa"/>
+            </w:tcMar>
+          </w:tcPr>
+          <w:p>
+            <w:pPr>
+              <w:pStyle w:val="BodyA"/>
+              <w:spacing w:after="0" w:line="240" w:lineRule="auto"/>
+            </w:pPr>
+            <w:r>
+              <w:rPr>
+                <w:b/>
+                <w:bCs/>
+              </w:rPr>
+              <w:t>Strengths</w:t>
+            </w:r>
+          </w:p>
+        </w:tc>
+        <w:tc>
+          <w:tcPr>
+            <w:tcW w:w="7645" w:type="dxa"/>
+            <w:tcBorders>
+              <w:top w:val="single" w:sz="4" w:space="0" w:color="000000"/>
+              <w:left w:val="single" w:sz="4" w:space="0" w:color="000000"/>
+              <w:bottom w:val="single" w:sz="4" w:space="0" w:color="000000"/>
+              <w:right w:val="single" w:sz="4" w:space="0" w:color="000000"/>
+            </w:tcBorders>
+            <w:shd w:val="clear" w:color="auto" w:fill="auto"/>
+            <w:tcMar>
+              <w:top w:w="80" w:type="dxa"/>
+              <w:left w:w="80" w:type="dxa"/>
+              <w:bottom w:w="80" w:type="dxa"/>
+              <w:right w:w="80" w:type="dxa"/>
+            </w:tcMar>
+          </w:tcPr>
+          <w:p>
+            <w:pPr>
+              <w:pStyle w:val="ListParagraph"/>
+              <w:numPr>
+                <w:ilvl w:val="0"/>
+                <w:numId w:val="39"/>
+              </w:numPr>
+              <w:spacing w:after="0" w:line="240" w:lineRule="auto"/>
+            </w:pPr>
+            <w:r>
+              <w:t>Troubleshooting</w:t>
+            </w:r>
+          </w:p>
+          <w:p>
+            <w:pPr>
+              <w:pStyle w:val="ListParagraph"/>
+              <w:numPr>
+                <w:ilvl w:val="0"/>
+                <w:numId w:val="39"/>
+              </w:numPr>
+              <w:spacing w:after="0" w:line="240" w:lineRule="auto"/>
+            </w:pPr>
+            <w:r>
+              <w:t>Process Automation</w:t>
+            </w:r>
+          </w:p>
+          <w:p>
+            <w:pPr>
+              <w:pStyle w:val="ListParagraph"/>
+              <w:numPr>
+                <w:ilvl w:val="0"/>
+                <w:numId w:val="39"/>
+              </w:numPr>
+              <w:spacing w:after="0" w:line="240" w:lineRule="auto"/>
+            </w:pPr>
+            <w:r>
+              <w:t>Team coordination</w:t>
+            </w:r>
+          </w:p>
+        </w:tc>
+      </w:tr>
+      <w:tr>
+        <w:trPr>
+          <w:trHeight w:val="270"/>
+        </w:trPr>
+        <w:tc>
+          <w:tcPr>
+            <w:tcW w:w="1705" w:type="dxa"/>
+            <w:tcBorders>
+              <w:top w:val="single" w:sz="4" w:space="0" w:color="000000"/>
+              <w:left w:val="single" w:sz="4" w:space="0" w:color="000000"/>
+              <w:bottom w:val="single" w:sz="4" w:space="0" w:color="000000"/>
+              <w:right w:val="single" w:sz="4" w:space="0" w:color="000000"/>
+            </w:tcBorders>
+            <w:shd w:val="clear" w:color="auto" w:fill="auto"/>
+            <w:tcMar>
+              <w:top w:w="80" w:type="dxa"/>
+              <w:left w:w="80" w:type="dxa"/>
+              <w:bottom w:w="80" w:type="dxa"/>
+              <w:right w:w="80" w:type="dxa"/>
+            </w:tcMar>
+          </w:tcPr>
+          <w:p>
+            <w:pPr>
+              <w:pStyle w:val="TableStyle2"/>
+            </w:pPr>
+            <w:r>
+              <w:rPr>
+                <w:rFonts w:ascii="Calibri" w:eastAsia="Calibri" w:hAnsi="Calibri" w:cs="Calibri"/>
+                <w:b/>
+                <w:bCs/>
+                <w:sz w:val="22"/>
+                <w:szCs w:val="22"/>
+              </w:rPr>
+              <w:t>Availability</w:t>
+            </w:r>
+          </w:p>
+        </w:tc>
+        <w:tc>
+          <w:tcPr>
+            <w:tcW w:w="7645" w:type="dxa"/>
+            <w:tcBorders>
+              <w:top w:val="single" w:sz="4" w:space="0" w:color="000000"/>
+              <w:left w:val="single" w:sz="4" w:space="0" w:color="000000"/>
+              <w:bottom w:val="single" w:sz="4" w:space="0" w:color="000000"/>
+              <w:right w:val="single" w:sz="4" w:space="0" w:color="000000"/>
+            </w:tcBorders>
+            <w:shd w:val="clear" w:color="auto" w:fill="auto"/>
+            <w:tcMar>
+              <w:top w:w="80" w:type="dxa"/>
+              <w:left w:w="80" w:type="dxa"/>
+              <w:bottom w:w="80" w:type="dxa"/>
+              <w:right w:w="80" w:type="dxa"/>
+            </w:tcMar>
+          </w:tcPr>
+          <w:p>
+            <w:pPr>
+              <w:pStyle w:val="TableStyle2"/>
+            </w:pPr>
+            <w:r>
+              <w:rPr>
+                <w:rFonts w:ascii="Calibri" w:eastAsia="Calibri" w:hAnsi="Calibri" w:cs="Calibri"/>
+                <w:sz w:val="22"/>
+                <w:szCs w:val="22"/>
+              </w:rPr>
+              <w:t>Any time</w:t>
+            </w:r>
+          </w:p>
+        </w:tc>
+      </w:tr>
+    </w:tbl>
+    <w:p>
+      <w:pPr>
+        <w:rPr>
+          <w:lang w:eastAsia="en-CA"/>
+        </w:rPr>
+      </w:pPr>
+    </w:p>
+    <w:p>
+      <w:pPr>
+        <w:rPr>
+          <w:lang w:eastAsia="en-CA"/>
+        </w:rPr>
+      </w:pPr>
+    </w:p>
+    <w:p>
+      <w:pPr>
+        <w:rPr>
+          <w:lang w:eastAsia="en-CA"/>
+        </w:rPr>
+      </w:pPr>
+    </w:p>
+    <w:p>
+      <w:pPr>
+        <w:tabs>
+          <w:tab w:val="left" w:pos="1905"/>
+        </w:tabs>
+        <w:rPr>
+          <w:lang w:eastAsia="en-CA"/>
+        </w:rPr>
+      </w:pPr>
+      <w:r>
+        <w:rPr>
+          <w:lang w:eastAsia="en-CA"/>
+        </w:rPr>
+        <w:tab/>
+      </w:r>
     </w:p>
     <w:sectPr>
       <w:headerReference w:type="default" r:id="rId7"/>

</xml_diff>

<commit_message>
Updating availability for 4.1
</commit_message>
<xml_diff>
--- a/Deliverable 1/Section-4/Section 4.1.docx
+++ b/Deliverable 1/Section-4/Section 4.1.docx
@@ -1,6 +1,6 @@
 
 <file path=word/document.xml><?xml version="1.0" encoding="utf-8"?>
-<w:document xmlns:ve="http://schemas.openxmlformats.org/markup-compatibility/2006" xmlns:o="urn:schemas-microsoft-com:office:office" xmlns:r="http://schemas.openxmlformats.org/officeDocument/2006/relationships" xmlns:m="http://schemas.openxmlformats.org/officeDocument/2006/math" xmlns:v="urn:schemas-microsoft-com:vml" xmlns:wp="http://schemas.openxmlformats.org/drawingml/2006/wordprocessingDrawing" xmlns:w10="urn:schemas-microsoft-com:office:word" xmlns:w="http://schemas.openxmlformats.org/wordprocessingml/2006/main" xmlns:wne="http://schemas.microsoft.com/office/word/2006/wordml">
+<w:document xmlns:wpc="http://schemas.microsoft.com/office/word/2010/wordprocessingCanvas" xmlns:cx="http://schemas.microsoft.com/office/drawing/2014/chartex" xmlns:cx1="http://schemas.microsoft.com/office/drawing/2015/9/8/chartex" xmlns:mc="http://schemas.openxmlformats.org/markup-compatibility/2006" xmlns:o="urn:schemas-microsoft-com:office:office" xmlns:r="http://schemas.openxmlformats.org/officeDocument/2006/relationships" xmlns:m="http://schemas.openxmlformats.org/officeDocument/2006/math" xmlns:v="urn:schemas-microsoft-com:vml" xmlns:wp14="http://schemas.microsoft.com/office/word/2010/wordprocessingDrawing" xmlns:wp="http://schemas.openxmlformats.org/drawingml/2006/wordprocessingDrawing" xmlns:w10="urn:schemas-microsoft-com:office:word" xmlns:w="http://schemas.openxmlformats.org/wordprocessingml/2006/main" xmlns:w14="http://schemas.microsoft.com/office/word/2010/wordml" xmlns:w15="http://schemas.microsoft.com/office/word/2012/wordml" xmlns:w16se="http://schemas.microsoft.com/office/word/2015/wordml/symex" xmlns:wpg="http://schemas.microsoft.com/office/word/2010/wordprocessingGroup" xmlns:wpi="http://schemas.microsoft.com/office/word/2010/wordprocessingInk" xmlns:wne="http://schemas.microsoft.com/office/word/2006/wordml" xmlns:wps="http://schemas.microsoft.com/office/word/2010/wordprocessingShape" mc:Ignorable="w14 w15 w16se wp14">
   <w:body>
     <w:tbl>
       <w:tblPr>
@@ -15,7 +15,7 @@
           <w:insideV w:val="single" w:sz="2" w:space="0" w:color="000000"/>
         </w:tblBorders>
         <w:tblLayout w:type="fixed"/>
-        <w:tblLook w:val="04A0"/>
+        <w:tblLook w:val="04A0" w:firstRow="1" w:lastRow="0" w:firstColumn="1" w:lastColumn="0" w:noHBand="0" w:noVBand="1"/>
       </w:tblPr>
       <w:tblGrid>
         <w:gridCol w:w="1705"/>
@@ -460,7 +460,7 @@
           <w:insideV w:val="single" w:sz="2" w:space="0" w:color="000000"/>
         </w:tblBorders>
         <w:tblLayout w:type="fixed"/>
-        <w:tblLook w:val="04A0"/>
+        <w:tblLook w:val="04A0" w:firstRow="1" w:lastRow="0" w:firstColumn="1" w:lastColumn="0" w:noHBand="0" w:noVBand="1"/>
       </w:tblPr>
       <w:tblGrid>
         <w:gridCol w:w="1705"/>
@@ -975,7 +975,7 @@
           <w:insideV w:val="single" w:sz="2" w:space="0" w:color="000000"/>
         </w:tblBorders>
         <w:tblLayout w:type="fixed"/>
-        <w:tblLook w:val="04A0"/>
+        <w:tblLook w:val="04A0" w:firstRow="1" w:lastRow="0" w:firstColumn="1" w:lastColumn="0" w:noHBand="0" w:noVBand="1"/>
       </w:tblPr>
       <w:tblGrid>
         <w:gridCol w:w="1705"/>
@@ -1042,17 +1042,8 @@
                 <w:b/>
                 <w:bCs/>
               </w:rPr>
-              <w:t xml:space="preserve">Sean </w:t>
+              <w:t>Sean Marcoux</w:t>
             </w:r>
-            <w:proofErr w:type="spellStart"/>
-            <w:r>
-              <w:rPr>
-                <w:b/>
-                <w:bCs/>
-              </w:rPr>
-              <w:t>Marcoux</w:t>
-            </w:r>
-            <w:proofErr w:type="spellEnd"/>
           </w:p>
         </w:tc>
       </w:tr>
@@ -1454,8 +1445,10 @@
                 <w:sz w:val="22"/>
                 <w:szCs w:val="22"/>
               </w:rPr>
-              <w:t>Any time</w:t>
+              <w:t>6 hours a week</w:t>
             </w:r>
+            <w:bookmarkStart w:id="0" w:name="_GoBack"/>
+            <w:bookmarkEnd w:id="0"/>
           </w:p>
         </w:tc>
       </w:tr>
@@ -1479,7 +1472,7 @@
           <w:insideV w:val="single" w:sz="2" w:space="0" w:color="000000"/>
         </w:tblBorders>
         <w:tblLayout w:type="fixed"/>
-        <w:tblLook w:val="04A0"/>
+        <w:tblLook w:val="04A0" w:firstRow="1" w:lastRow="0" w:firstColumn="1" w:lastColumn="0" w:noHBand="0" w:noVBand="1"/>
       </w:tblPr>
       <w:tblGrid>
         <w:gridCol w:w="1705"/>
@@ -1680,6 +1673,7 @@
               <w:t xml:space="preserve">, PHP, HTML, CSS, Java, </w:t>
             </w:r>
             <w:proofErr w:type="spellStart"/>
+            <w:proofErr w:type="gramStart"/>
             <w:r>
               <w:t>Bash</w:t>
             </w:r>
@@ -1687,6 +1681,7 @@
               <w:t>,SQL</w:t>
             </w:r>
             <w:proofErr w:type="spellEnd"/>
+            <w:proofErr w:type="gramEnd"/>
           </w:p>
         </w:tc>
       </w:tr>
@@ -1973,7 +1968,7 @@
           <w:insideV w:val="single" w:sz="2" w:space="0" w:color="000000"/>
         </w:tblBorders>
         <w:tblLayout w:type="fixed"/>
-        <w:tblLook w:val="04A0"/>
+        <w:tblLook w:val="04A0" w:firstRow="1" w:lastRow="0" w:firstColumn="1" w:lastColumn="0" w:noHBand="0" w:noVBand="1"/>
       </w:tblPr>
       <w:tblGrid>
         <w:gridCol w:w="1705"/>
@@ -2035,21 +2030,12 @@
               <w:pStyle w:val="BodyA"/>
               <w:spacing w:after="0" w:line="240" w:lineRule="auto"/>
             </w:pPr>
-            <w:proofErr w:type="spellStart"/>
             <w:r>
               <w:rPr>
                 <w:b/>
                 <w:bCs/>
               </w:rPr>
-              <w:t>Adriel</w:t>
-            </w:r>
-            <w:proofErr w:type="spellEnd"/>
-            <w:r>
-              <w:rPr>
-                <w:b/>
-                <w:bCs/>
-              </w:rPr>
-              <w:t xml:space="preserve"> </w:t>
+              <w:t xml:space="preserve">Adriel </w:t>
             </w:r>
             <w:proofErr w:type="spellStart"/>
             <w:r>
@@ -2189,7 +2175,15 @@
             </w:r>
             <w:proofErr w:type="spellEnd"/>
             <w:r>
-              <w:t>, PHP, SQL , HTML, CSS, Java.</w:t>
+              <w:t xml:space="preserve">, PHP, </w:t>
+            </w:r>
+            <w:proofErr w:type="gramStart"/>
+            <w:r>
+              <w:t>SQL ,</w:t>
+            </w:r>
+            <w:proofErr w:type="gramEnd"/>
+            <w:r>
+              <w:t xml:space="preserve"> HTML, CSS, Java.</w:t>
             </w:r>
           </w:p>
         </w:tc>
@@ -2512,7 +2506,7 @@
           <w:insideV w:val="single" w:sz="2" w:space="0" w:color="000000"/>
         </w:tblBorders>
         <w:tblLayout w:type="fixed"/>
-        <w:tblLook w:val="04A0"/>
+        <w:tblLook w:val="04A0" w:firstRow="1" w:lastRow="0" w:firstColumn="1" w:lastColumn="0" w:noHBand="0" w:noVBand="1"/>
       </w:tblPr>
       <w:tblGrid>
         <w:gridCol w:w="1705"/>
@@ -2575,21 +2569,12 @@
               <w:pStyle w:val="BodyA"/>
               <w:spacing w:after="0" w:line="240" w:lineRule="auto"/>
             </w:pPr>
-            <w:proofErr w:type="spellStart"/>
             <w:r>
               <w:rPr>
                 <w:b/>
                 <w:bCs/>
               </w:rPr>
-              <w:t>Emili</w:t>
-            </w:r>
-            <w:proofErr w:type="spellEnd"/>
-            <w:r>
-              <w:rPr>
-                <w:b/>
-                <w:bCs/>
-              </w:rPr>
-              <w:t xml:space="preserve"> </w:t>
+              <w:t xml:space="preserve">Emili </w:t>
             </w:r>
             <w:proofErr w:type="spellStart"/>
             <w:r>
@@ -2725,20 +2710,20 @@
             </w:pPr>
             <w:proofErr w:type="spellStart"/>
             <w:r>
-              <w:t>Javascr</w:t>
-            </w:r>
-            <w:r>
-              <w:t>ipt</w:t>
+              <w:t>Javascript</w:t>
             </w:r>
             <w:proofErr w:type="spellEnd"/>
             <w:r>
-              <w:t xml:space="preserve">, PHP, SQL , HTML, CSS, Java, C++, Prolog, Lisp, </w:t>
+              <w:t xml:space="preserve">, PHP, </w:t>
             </w:r>
-            <w:proofErr w:type="spellStart"/>
+            <w:proofErr w:type="gramStart"/>
             <w:r>
-              <w:t>AspectJ</w:t>
+              <w:t>SQL ,</w:t>
             </w:r>
-            <w:proofErr w:type="spellEnd"/>
+            <w:proofErr w:type="gramEnd"/>
+            <w:r>
+              <w:t xml:space="preserve"> HTML, CSS, Java, C++, Prolog, Lisp, AspectJ</w:t>
+            </w:r>
           </w:p>
         </w:tc>
       </w:tr>
@@ -2804,13 +2789,8 @@
               <w:spacing w:after="0" w:line="240" w:lineRule="auto"/>
             </w:pPr>
             <w:r>
-              <w:t xml:space="preserve">Contractual web developer using HTML, CSS, JavaScript, PHP, </w:t>
+              <w:t>Contractual web developer using HTML, CSS, JavaScript, PHP, MySQL</w:t>
             </w:r>
-            <w:proofErr w:type="spellStart"/>
-            <w:r>
-              <w:t>MySQL</w:t>
-            </w:r>
-            <w:proofErr w:type="spellEnd"/>
           </w:p>
           <w:p>
             <w:pPr>
@@ -2835,10 +2815,7 @@
               <w:spacing w:after="0" w:line="240" w:lineRule="auto"/>
             </w:pPr>
             <w:r>
-              <w:t>Team Projects</w:t>
-            </w:r>
-            <w:r>
-              <w:t xml:space="preserve"> </w:t>
+              <w:t xml:space="preserve">Team Projects </w:t>
             </w:r>
           </w:p>
         </w:tc>
@@ -3041,8 +3018,6 @@
         </w:rPr>
         <w:tab/>
       </w:r>
-      <w:bookmarkStart w:id="0" w:name="_GoBack"/>
-      <w:bookmarkEnd w:id="0"/>
     </w:p>
     <w:sectPr>
       <w:headerReference w:type="default" r:id="rId7"/>
@@ -3056,7 +3031,7 @@
 </file>
 
 <file path=word/endnotes.xml><?xml version="1.0" encoding="utf-8"?>
-<w:endnotes xmlns:ve="http://schemas.openxmlformats.org/markup-compatibility/2006" xmlns:o="urn:schemas-microsoft-com:office:office" xmlns:r="http://schemas.openxmlformats.org/officeDocument/2006/relationships" xmlns:m="http://schemas.openxmlformats.org/officeDocument/2006/math" xmlns:v="urn:schemas-microsoft-com:vml" xmlns:wp="http://schemas.openxmlformats.org/drawingml/2006/wordprocessingDrawing" xmlns:w10="urn:schemas-microsoft-com:office:word" xmlns:w="http://schemas.openxmlformats.org/wordprocessingml/2006/main" xmlns:wne="http://schemas.microsoft.com/office/word/2006/wordml">
+<w:endnotes xmlns:wpc="http://schemas.microsoft.com/office/word/2010/wordprocessingCanvas" xmlns:cx="http://schemas.microsoft.com/office/drawing/2014/chartex" xmlns:cx1="http://schemas.microsoft.com/office/drawing/2015/9/8/chartex" xmlns:mc="http://schemas.openxmlformats.org/markup-compatibility/2006" xmlns:o="urn:schemas-microsoft-com:office:office" xmlns:r="http://schemas.openxmlformats.org/officeDocument/2006/relationships" xmlns:m="http://schemas.openxmlformats.org/officeDocument/2006/math" xmlns:v="urn:schemas-microsoft-com:vml" xmlns:wp14="http://schemas.microsoft.com/office/word/2010/wordprocessingDrawing" xmlns:wp="http://schemas.openxmlformats.org/drawingml/2006/wordprocessingDrawing" xmlns:w10="urn:schemas-microsoft-com:office:word" xmlns:w="http://schemas.openxmlformats.org/wordprocessingml/2006/main" xmlns:w14="http://schemas.microsoft.com/office/word/2010/wordml" xmlns:w15="http://schemas.microsoft.com/office/word/2012/wordml" xmlns:w16se="http://schemas.microsoft.com/office/word/2015/wordml/symex" xmlns:wpg="http://schemas.microsoft.com/office/word/2010/wordprocessingGroup" xmlns:wpi="http://schemas.microsoft.com/office/word/2010/wordprocessingInk" xmlns:wne="http://schemas.microsoft.com/office/word/2006/wordml" xmlns:wps="http://schemas.microsoft.com/office/word/2010/wordprocessingShape" mc:Ignorable="w14 w15 w16se wp14">
   <w:endnote w:type="separator" w:id="-1">
     <w:p>
       <w:r>
@@ -3075,7 +3050,7 @@
 </file>
 
 <file path=word/footer1.xml><?xml version="1.0" encoding="utf-8"?>
-<w:ftr xmlns:ve="http://schemas.openxmlformats.org/markup-compatibility/2006" xmlns:o="urn:schemas-microsoft-com:office:office" xmlns:r="http://schemas.openxmlformats.org/officeDocument/2006/relationships" xmlns:m="http://schemas.openxmlformats.org/officeDocument/2006/math" xmlns:v="urn:schemas-microsoft-com:vml" xmlns:wp="http://schemas.openxmlformats.org/drawingml/2006/wordprocessingDrawing" xmlns:w10="urn:schemas-microsoft-com:office:word" xmlns:w="http://schemas.openxmlformats.org/wordprocessingml/2006/main" xmlns:wne="http://schemas.microsoft.com/office/word/2006/wordml">
+<w:ftr xmlns:wpc="http://schemas.microsoft.com/office/word/2010/wordprocessingCanvas" xmlns:cx="http://schemas.microsoft.com/office/drawing/2014/chartex" xmlns:cx1="http://schemas.microsoft.com/office/drawing/2015/9/8/chartex" xmlns:mc="http://schemas.openxmlformats.org/markup-compatibility/2006" xmlns:o="urn:schemas-microsoft-com:office:office" xmlns:r="http://schemas.openxmlformats.org/officeDocument/2006/relationships" xmlns:m="http://schemas.openxmlformats.org/officeDocument/2006/math" xmlns:v="urn:schemas-microsoft-com:vml" xmlns:wp14="http://schemas.microsoft.com/office/word/2010/wordprocessingDrawing" xmlns:wp="http://schemas.openxmlformats.org/drawingml/2006/wordprocessingDrawing" xmlns:w10="urn:schemas-microsoft-com:office:word" xmlns:w="http://schemas.openxmlformats.org/wordprocessingml/2006/main" xmlns:w14="http://schemas.microsoft.com/office/word/2010/wordml" xmlns:w15="http://schemas.microsoft.com/office/word/2012/wordml" xmlns:w16se="http://schemas.microsoft.com/office/word/2015/wordml/symex" xmlns:wpg="http://schemas.microsoft.com/office/word/2010/wordprocessingGroup" xmlns:wpi="http://schemas.microsoft.com/office/word/2010/wordprocessingInk" xmlns:wne="http://schemas.microsoft.com/office/word/2006/wordml" xmlns:wps="http://schemas.microsoft.com/office/word/2010/wordprocessingShape" mc:Ignorable="w14 w15 w16se wp14">
   <w:p>
     <w:pPr>
       <w:pStyle w:val="HeaderFooter"/>
@@ -3085,7 +3060,7 @@
 </file>
 
 <file path=word/footnotes.xml><?xml version="1.0" encoding="utf-8"?>
-<w:footnotes xmlns:ve="http://schemas.openxmlformats.org/markup-compatibility/2006" xmlns:o="urn:schemas-microsoft-com:office:office" xmlns:r="http://schemas.openxmlformats.org/officeDocument/2006/relationships" xmlns:m="http://schemas.openxmlformats.org/officeDocument/2006/math" xmlns:v="urn:schemas-microsoft-com:vml" xmlns:wp="http://schemas.openxmlformats.org/drawingml/2006/wordprocessingDrawing" xmlns:w10="urn:schemas-microsoft-com:office:word" xmlns:w="http://schemas.openxmlformats.org/wordprocessingml/2006/main" xmlns:wne="http://schemas.microsoft.com/office/word/2006/wordml">
+<w:footnotes xmlns:wpc="http://schemas.microsoft.com/office/word/2010/wordprocessingCanvas" xmlns:cx="http://schemas.microsoft.com/office/drawing/2014/chartex" xmlns:cx1="http://schemas.microsoft.com/office/drawing/2015/9/8/chartex" xmlns:mc="http://schemas.openxmlformats.org/markup-compatibility/2006" xmlns:o="urn:schemas-microsoft-com:office:office" xmlns:r="http://schemas.openxmlformats.org/officeDocument/2006/relationships" xmlns:m="http://schemas.openxmlformats.org/officeDocument/2006/math" xmlns:v="urn:schemas-microsoft-com:vml" xmlns:wp14="http://schemas.microsoft.com/office/word/2010/wordprocessingDrawing" xmlns:wp="http://schemas.openxmlformats.org/drawingml/2006/wordprocessingDrawing" xmlns:w10="urn:schemas-microsoft-com:office:word" xmlns:w="http://schemas.openxmlformats.org/wordprocessingml/2006/main" xmlns:w14="http://schemas.microsoft.com/office/word/2010/wordml" xmlns:w15="http://schemas.microsoft.com/office/word/2012/wordml" xmlns:w16se="http://schemas.microsoft.com/office/word/2015/wordml/symex" xmlns:wpg="http://schemas.microsoft.com/office/word/2010/wordprocessingGroup" xmlns:wpi="http://schemas.microsoft.com/office/word/2010/wordprocessingInk" xmlns:wne="http://schemas.microsoft.com/office/word/2006/wordml" xmlns:wps="http://schemas.microsoft.com/office/word/2010/wordprocessingShape" mc:Ignorable="w14 w15 w16se wp14">
   <w:footnote w:type="separator" w:id="-1">
     <w:p>
       <w:r>
@@ -3104,7 +3079,7 @@
 </file>
 
 <file path=word/header1.xml><?xml version="1.0" encoding="utf-8"?>
-<w:hdr xmlns:ve="http://schemas.openxmlformats.org/markup-compatibility/2006" xmlns:o="urn:schemas-microsoft-com:office:office" xmlns:r="http://schemas.openxmlformats.org/officeDocument/2006/relationships" xmlns:m="http://schemas.openxmlformats.org/officeDocument/2006/math" xmlns:v="urn:schemas-microsoft-com:vml" xmlns:wp="http://schemas.openxmlformats.org/drawingml/2006/wordprocessingDrawing" xmlns:w10="urn:schemas-microsoft-com:office:word" xmlns:w="http://schemas.openxmlformats.org/wordprocessingml/2006/main" xmlns:wne="http://schemas.microsoft.com/office/word/2006/wordml">
+<w:hdr xmlns:wpc="http://schemas.microsoft.com/office/word/2010/wordprocessingCanvas" xmlns:cx="http://schemas.microsoft.com/office/drawing/2014/chartex" xmlns:cx1="http://schemas.microsoft.com/office/drawing/2015/9/8/chartex" xmlns:mc="http://schemas.openxmlformats.org/markup-compatibility/2006" xmlns:o="urn:schemas-microsoft-com:office:office" xmlns:r="http://schemas.openxmlformats.org/officeDocument/2006/relationships" xmlns:m="http://schemas.openxmlformats.org/officeDocument/2006/math" xmlns:v="urn:schemas-microsoft-com:vml" xmlns:wp14="http://schemas.microsoft.com/office/word/2010/wordprocessingDrawing" xmlns:wp="http://schemas.openxmlformats.org/drawingml/2006/wordprocessingDrawing" xmlns:w10="urn:schemas-microsoft-com:office:word" xmlns:w="http://schemas.openxmlformats.org/wordprocessingml/2006/main" xmlns:w14="http://schemas.microsoft.com/office/word/2010/wordml" xmlns:w15="http://schemas.microsoft.com/office/word/2012/wordml" xmlns:w16se="http://schemas.microsoft.com/office/word/2015/wordml/symex" xmlns:wpg="http://schemas.microsoft.com/office/word/2010/wordprocessingGroup" xmlns:wpi="http://schemas.microsoft.com/office/word/2010/wordprocessingInk" xmlns:wne="http://schemas.microsoft.com/office/word/2006/wordml" xmlns:wps="http://schemas.microsoft.com/office/word/2010/wordprocessingShape" mc:Ignorable="w14 w15 w16se wp14">
   <w:p>
     <w:pPr>
       <w:pStyle w:val="HeaderFooter"/>
@@ -3114,8 +3089,8 @@
 </file>
 
 <file path=word/numbering.xml><?xml version="1.0" encoding="utf-8"?>
-<w:numbering xmlns:ve="http://schemas.openxmlformats.org/markup-compatibility/2006" xmlns:o="urn:schemas-microsoft-com:office:office" xmlns:r="http://schemas.openxmlformats.org/officeDocument/2006/relationships" xmlns:m="http://schemas.openxmlformats.org/officeDocument/2006/math" xmlns:v="urn:schemas-microsoft-com:vml" xmlns:wp="http://schemas.openxmlformats.org/drawingml/2006/wordprocessingDrawing" xmlns:w10="urn:schemas-microsoft-com:office:word" xmlns:w="http://schemas.openxmlformats.org/wordprocessingml/2006/main" xmlns:wne="http://schemas.microsoft.com/office/word/2006/wordml">
-  <w:abstractNum w:abstractNumId="0">
+<w:numbering xmlns:wpc="http://schemas.microsoft.com/office/word/2010/wordprocessingCanvas" xmlns:cx="http://schemas.microsoft.com/office/drawing/2014/chartex" xmlns:cx1="http://schemas.microsoft.com/office/drawing/2015/9/8/chartex" xmlns:mc="http://schemas.openxmlformats.org/markup-compatibility/2006" xmlns:o="urn:schemas-microsoft-com:office:office" xmlns:r="http://schemas.openxmlformats.org/officeDocument/2006/relationships" xmlns:m="http://schemas.openxmlformats.org/officeDocument/2006/math" xmlns:v="urn:schemas-microsoft-com:vml" xmlns:wp14="http://schemas.microsoft.com/office/word/2010/wordprocessingDrawing" xmlns:wp="http://schemas.openxmlformats.org/drawingml/2006/wordprocessingDrawing" xmlns:w10="urn:schemas-microsoft-com:office:word" xmlns:w="http://schemas.openxmlformats.org/wordprocessingml/2006/main" xmlns:w14="http://schemas.microsoft.com/office/word/2010/wordml" xmlns:w15="http://schemas.microsoft.com/office/word/2012/wordml" xmlns:w16se="http://schemas.microsoft.com/office/word/2015/wordml/symex" xmlns:wpg="http://schemas.microsoft.com/office/word/2010/wordprocessingGroup" xmlns:wpi="http://schemas.microsoft.com/office/word/2010/wordprocessingInk" xmlns:wne="http://schemas.microsoft.com/office/word/2006/wordml" xmlns:wps="http://schemas.microsoft.com/office/word/2010/wordprocessingShape" mc:Ignorable="w14 w15 w16se wp14">
+  <w:abstractNum w:abstractNumId="0" w15:restartNumberingAfterBreak="0">
     <w:nsid w:val="01292230"/>
     <w:multiLevelType w:val="multilevel"/>
     <w:tmpl w:val="8D4E894E"/>
@@ -3390,7 +3365,7 @@
       </w:rPr>
     </w:lvl>
   </w:abstractNum>
-  <w:abstractNum w:abstractNumId="1">
+  <w:abstractNum w:abstractNumId="1" w15:restartNumberingAfterBreak="0">
     <w:nsid w:val="022623F4"/>
     <w:multiLevelType w:val="multilevel"/>
     <w:tmpl w:val="0AD4DF34"/>
@@ -3665,7 +3640,7 @@
       </w:rPr>
     </w:lvl>
   </w:abstractNum>
-  <w:abstractNum w:abstractNumId="2">
+  <w:abstractNum w:abstractNumId="2" w15:restartNumberingAfterBreak="0">
     <w:nsid w:val="02F0555B"/>
     <w:multiLevelType w:val="multilevel"/>
     <w:tmpl w:val="8A14BBBA"/>
@@ -3760,7 +3735,7 @@
       </w:rPr>
     </w:lvl>
   </w:abstractNum>
-  <w:abstractNum w:abstractNumId="3">
+  <w:abstractNum w:abstractNumId="3" w15:restartNumberingAfterBreak="0">
     <w:nsid w:val="0329646D"/>
     <w:multiLevelType w:val="multilevel"/>
     <w:tmpl w:val="EB72F6D8"/>
@@ -4035,7 +4010,7 @@
       </w:rPr>
     </w:lvl>
   </w:abstractNum>
-  <w:abstractNum w:abstractNumId="4">
+  <w:abstractNum w:abstractNumId="4" w15:restartNumberingAfterBreak="0">
     <w:nsid w:val="04E27384"/>
     <w:multiLevelType w:val="multilevel"/>
     <w:tmpl w:val="C0D2B2F2"/>
@@ -4130,7 +4105,7 @@
       </w:rPr>
     </w:lvl>
   </w:abstractNum>
-  <w:abstractNum w:abstractNumId="5">
+  <w:abstractNum w:abstractNumId="5" w15:restartNumberingAfterBreak="0">
     <w:nsid w:val="09331C4D"/>
     <w:multiLevelType w:val="multilevel"/>
     <w:tmpl w:val="CE845216"/>
@@ -4405,7 +4380,7 @@
       </w:rPr>
     </w:lvl>
   </w:abstractNum>
-  <w:abstractNum w:abstractNumId="6">
+  <w:abstractNum w:abstractNumId="6" w15:restartNumberingAfterBreak="0">
     <w:nsid w:val="14010D4D"/>
     <w:multiLevelType w:val="multilevel"/>
     <w:tmpl w:val="EEFAB72C"/>
@@ -4500,7 +4475,7 @@
       </w:rPr>
     </w:lvl>
   </w:abstractNum>
-  <w:abstractNum w:abstractNumId="7">
+  <w:abstractNum w:abstractNumId="7" w15:restartNumberingAfterBreak="0">
     <w:nsid w:val="16852397"/>
     <w:multiLevelType w:val="multilevel"/>
     <w:tmpl w:val="46AA739E"/>
@@ -4595,7 +4570,7 @@
       </w:rPr>
     </w:lvl>
   </w:abstractNum>
-  <w:abstractNum w:abstractNumId="8">
+  <w:abstractNum w:abstractNumId="8" w15:restartNumberingAfterBreak="0">
     <w:nsid w:val="192C74AA"/>
     <w:multiLevelType w:val="multilevel"/>
     <w:tmpl w:val="BECABB6C"/>
@@ -4870,7 +4845,7 @@
       </w:rPr>
     </w:lvl>
   </w:abstractNum>
-  <w:abstractNum w:abstractNumId="9">
+  <w:abstractNum w:abstractNumId="9" w15:restartNumberingAfterBreak="0">
     <w:nsid w:val="1C0C2496"/>
     <w:multiLevelType w:val="multilevel"/>
     <w:tmpl w:val="A950D91C"/>
@@ -5145,7 +5120,7 @@
       </w:rPr>
     </w:lvl>
   </w:abstractNum>
-  <w:abstractNum w:abstractNumId="10">
+  <w:abstractNum w:abstractNumId="10" w15:restartNumberingAfterBreak="0">
     <w:nsid w:val="1D905EE1"/>
     <w:multiLevelType w:val="multilevel"/>
     <w:tmpl w:val="4E7667D0"/>
@@ -5420,7 +5395,7 @@
       </w:rPr>
     </w:lvl>
   </w:abstractNum>
-  <w:abstractNum w:abstractNumId="11">
+  <w:abstractNum w:abstractNumId="11" w15:restartNumberingAfterBreak="0">
     <w:nsid w:val="1F17732E"/>
     <w:multiLevelType w:val="multilevel"/>
     <w:tmpl w:val="032E5A88"/>
@@ -5515,7 +5490,7 @@
       </w:rPr>
     </w:lvl>
   </w:abstractNum>
-  <w:abstractNum w:abstractNumId="12">
+  <w:abstractNum w:abstractNumId="12" w15:restartNumberingAfterBreak="0">
     <w:nsid w:val="20E7060E"/>
     <w:multiLevelType w:val="multilevel"/>
     <w:tmpl w:val="061A6B9C"/>
@@ -5790,7 +5765,7 @@
       </w:rPr>
     </w:lvl>
   </w:abstractNum>
-  <w:abstractNum w:abstractNumId="13">
+  <w:abstractNum w:abstractNumId="13" w15:restartNumberingAfterBreak="0">
     <w:nsid w:val="2151479A"/>
     <w:multiLevelType w:val="multilevel"/>
     <w:tmpl w:val="6218C0C6"/>
@@ -6065,7 +6040,7 @@
       </w:rPr>
     </w:lvl>
   </w:abstractNum>
-  <w:abstractNum w:abstractNumId="14">
+  <w:abstractNum w:abstractNumId="14" w15:restartNumberingAfterBreak="0">
     <w:nsid w:val="2466182B"/>
     <w:multiLevelType w:val="multilevel"/>
     <w:tmpl w:val="E0163D88"/>
@@ -6340,7 +6315,7 @@
       </w:rPr>
     </w:lvl>
   </w:abstractNum>
-  <w:abstractNum w:abstractNumId="15">
+  <w:abstractNum w:abstractNumId="15" w15:restartNumberingAfterBreak="0">
     <w:nsid w:val="29DD42B8"/>
     <w:multiLevelType w:val="multilevel"/>
     <w:tmpl w:val="C33092A8"/>
@@ -6615,7 +6590,7 @@
       </w:rPr>
     </w:lvl>
   </w:abstractNum>
-  <w:abstractNum w:abstractNumId="16">
+  <w:abstractNum w:abstractNumId="16" w15:restartNumberingAfterBreak="0">
     <w:nsid w:val="2D6C534F"/>
     <w:multiLevelType w:val="multilevel"/>
     <w:tmpl w:val="71A2B2E4"/>
@@ -6890,7 +6865,7 @@
       </w:rPr>
     </w:lvl>
   </w:abstractNum>
-  <w:abstractNum w:abstractNumId="17">
+  <w:abstractNum w:abstractNumId="17" w15:restartNumberingAfterBreak="0">
     <w:nsid w:val="34793D4C"/>
     <w:multiLevelType w:val="multilevel"/>
     <w:tmpl w:val="A6F6ACE4"/>
@@ -6985,7 +6960,7 @@
       </w:rPr>
     </w:lvl>
   </w:abstractNum>
-  <w:abstractNum w:abstractNumId="18">
+  <w:abstractNum w:abstractNumId="18" w15:restartNumberingAfterBreak="0">
     <w:nsid w:val="34AC6CAB"/>
     <w:multiLevelType w:val="multilevel"/>
     <w:tmpl w:val="6FD0DF2E"/>
@@ -7080,7 +7055,7 @@
       </w:rPr>
     </w:lvl>
   </w:abstractNum>
-  <w:abstractNum w:abstractNumId="19">
+  <w:abstractNum w:abstractNumId="19" w15:restartNumberingAfterBreak="0">
     <w:nsid w:val="34D86E44"/>
     <w:multiLevelType w:val="multilevel"/>
     <w:tmpl w:val="D4AEA8FA"/>
@@ -7355,7 +7330,7 @@
       </w:rPr>
     </w:lvl>
   </w:abstractNum>
-  <w:abstractNum w:abstractNumId="20">
+  <w:abstractNum w:abstractNumId="20" w15:restartNumberingAfterBreak="0">
     <w:nsid w:val="3A114D95"/>
     <w:multiLevelType w:val="multilevel"/>
     <w:tmpl w:val="48BA89E2"/>
@@ -7450,7 +7425,7 @@
       </w:rPr>
     </w:lvl>
   </w:abstractNum>
-  <w:abstractNum w:abstractNumId="21">
+  <w:abstractNum w:abstractNumId="21" w15:restartNumberingAfterBreak="0">
     <w:nsid w:val="3EE810E3"/>
     <w:multiLevelType w:val="multilevel"/>
     <w:tmpl w:val="07FCA89C"/>
@@ -7725,7 +7700,7 @@
       </w:rPr>
     </w:lvl>
   </w:abstractNum>
-  <w:abstractNum w:abstractNumId="22">
+  <w:abstractNum w:abstractNumId="22" w15:restartNumberingAfterBreak="0">
     <w:nsid w:val="3FE608F0"/>
     <w:multiLevelType w:val="multilevel"/>
     <w:tmpl w:val="18A6144A"/>
@@ -8000,7 +7975,7 @@
       </w:rPr>
     </w:lvl>
   </w:abstractNum>
-  <w:abstractNum w:abstractNumId="23">
+  <w:abstractNum w:abstractNumId="23" w15:restartNumberingAfterBreak="0">
     <w:nsid w:val="435F48A9"/>
     <w:multiLevelType w:val="multilevel"/>
     <w:tmpl w:val="637E5C58"/>
@@ -8095,7 +8070,7 @@
       </w:rPr>
     </w:lvl>
   </w:abstractNum>
-  <w:abstractNum w:abstractNumId="24">
+  <w:abstractNum w:abstractNumId="24" w15:restartNumberingAfterBreak="0">
     <w:nsid w:val="46FF5B69"/>
     <w:multiLevelType w:val="multilevel"/>
     <w:tmpl w:val="134EFDAC"/>
@@ -8370,7 +8345,7 @@
       </w:rPr>
     </w:lvl>
   </w:abstractNum>
-  <w:abstractNum w:abstractNumId="25">
+  <w:abstractNum w:abstractNumId="25" w15:restartNumberingAfterBreak="0">
     <w:nsid w:val="4DD6451A"/>
     <w:multiLevelType w:val="multilevel"/>
     <w:tmpl w:val="5052EF10"/>
@@ -8645,7 +8620,7 @@
       </w:rPr>
     </w:lvl>
   </w:abstractNum>
-  <w:abstractNum w:abstractNumId="26">
+  <w:abstractNum w:abstractNumId="26" w15:restartNumberingAfterBreak="0">
     <w:nsid w:val="4F23461B"/>
     <w:multiLevelType w:val="multilevel"/>
     <w:tmpl w:val="8DDA5B82"/>
@@ -8740,7 +8715,7 @@
       </w:rPr>
     </w:lvl>
   </w:abstractNum>
-  <w:abstractNum w:abstractNumId="27">
+  <w:abstractNum w:abstractNumId="27" w15:restartNumberingAfterBreak="0">
     <w:nsid w:val="50371F65"/>
     <w:multiLevelType w:val="multilevel"/>
     <w:tmpl w:val="33DE18F8"/>
@@ -9015,7 +8990,7 @@
       </w:rPr>
     </w:lvl>
   </w:abstractNum>
-  <w:abstractNum w:abstractNumId="28">
+  <w:abstractNum w:abstractNumId="28" w15:restartNumberingAfterBreak="0">
     <w:nsid w:val="59D61DBA"/>
     <w:multiLevelType w:val="multilevel"/>
     <w:tmpl w:val="5BC65072"/>
@@ -9290,7 +9265,7 @@
       </w:rPr>
     </w:lvl>
   </w:abstractNum>
-  <w:abstractNum w:abstractNumId="29">
+  <w:abstractNum w:abstractNumId="29" w15:restartNumberingAfterBreak="0">
     <w:nsid w:val="5DDF0D4F"/>
     <w:multiLevelType w:val="multilevel"/>
     <w:tmpl w:val="A7329BD8"/>
@@ -9565,7 +9540,7 @@
       </w:rPr>
     </w:lvl>
   </w:abstractNum>
-  <w:abstractNum w:abstractNumId="30">
+  <w:abstractNum w:abstractNumId="30" w15:restartNumberingAfterBreak="0">
     <w:nsid w:val="60AB4458"/>
     <w:multiLevelType w:val="multilevel"/>
     <w:tmpl w:val="56289A22"/>
@@ -9840,7 +9815,7 @@
       </w:rPr>
     </w:lvl>
   </w:abstractNum>
-  <w:abstractNum w:abstractNumId="31">
+  <w:abstractNum w:abstractNumId="31" w15:restartNumberingAfterBreak="0">
     <w:nsid w:val="60F1455F"/>
     <w:multiLevelType w:val="multilevel"/>
     <w:tmpl w:val="362EDBE2"/>
@@ -9935,7 +9910,7 @@
       </w:rPr>
     </w:lvl>
   </w:abstractNum>
-  <w:abstractNum w:abstractNumId="32">
+  <w:abstractNum w:abstractNumId="32" w15:restartNumberingAfterBreak="0">
     <w:nsid w:val="65455751"/>
     <w:multiLevelType w:val="multilevel"/>
     <w:tmpl w:val="04D6BF54"/>
@@ -10210,7 +10185,7 @@
       </w:rPr>
     </w:lvl>
   </w:abstractNum>
-  <w:abstractNum w:abstractNumId="33">
+  <w:abstractNum w:abstractNumId="33" w15:restartNumberingAfterBreak="0">
     <w:nsid w:val="6B09036B"/>
     <w:multiLevelType w:val="multilevel"/>
     <w:tmpl w:val="7B04BD2E"/>
@@ -10485,7 +10460,7 @@
       </w:rPr>
     </w:lvl>
   </w:abstractNum>
-  <w:abstractNum w:abstractNumId="34">
+  <w:abstractNum w:abstractNumId="34" w15:restartNumberingAfterBreak="0">
     <w:nsid w:val="6C153328"/>
     <w:multiLevelType w:val="multilevel"/>
     <w:tmpl w:val="61FEDB20"/>
@@ -10580,7 +10555,7 @@
       </w:rPr>
     </w:lvl>
   </w:abstractNum>
-  <w:abstractNum w:abstractNumId="35">
+  <w:abstractNum w:abstractNumId="35" w15:restartNumberingAfterBreak="0">
     <w:nsid w:val="716218EE"/>
     <w:multiLevelType w:val="multilevel"/>
     <w:tmpl w:val="3B5CC94E"/>
@@ -10675,7 +10650,7 @@
       </w:rPr>
     </w:lvl>
   </w:abstractNum>
-  <w:abstractNum w:abstractNumId="36">
+  <w:abstractNum w:abstractNumId="36" w15:restartNumberingAfterBreak="0">
     <w:nsid w:val="75CA299F"/>
     <w:multiLevelType w:val="multilevel"/>
     <w:tmpl w:val="CE5C3358"/>
@@ -10950,7 +10925,7 @@
       </w:rPr>
     </w:lvl>
   </w:abstractNum>
-  <w:abstractNum w:abstractNumId="37">
+  <w:abstractNum w:abstractNumId="37" w15:restartNumberingAfterBreak="0">
     <w:nsid w:val="7A777E7E"/>
     <w:multiLevelType w:val="multilevel"/>
     <w:tmpl w:val="1B2E371A"/>
@@ -11225,7 +11200,7 @@
       </w:rPr>
     </w:lvl>
   </w:abstractNum>
-  <w:abstractNum w:abstractNumId="38">
+  <w:abstractNum w:abstractNumId="38" w15:restartNumberingAfterBreak="0">
     <w:nsid w:val="7CBE59DD"/>
     <w:multiLevelType w:val="multilevel"/>
     <w:tmpl w:val="558E81E2"/>
@@ -11621,7 +11596,7 @@
 </file>
 
 <file path=word/styles.xml><?xml version="1.0" encoding="utf-8"?>
-<w:styles xmlns:r="http://schemas.openxmlformats.org/officeDocument/2006/relationships" xmlns:w="http://schemas.openxmlformats.org/wordprocessingml/2006/main">
+<w:styles xmlns:mc="http://schemas.openxmlformats.org/markup-compatibility/2006" xmlns:r="http://schemas.openxmlformats.org/officeDocument/2006/relationships" xmlns:w="http://schemas.openxmlformats.org/wordprocessingml/2006/main" xmlns:w14="http://schemas.microsoft.com/office/word/2010/wordml" xmlns:w15="http://schemas.microsoft.com/office/word/2012/wordml" xmlns:w16se="http://schemas.microsoft.com/office/word/2015/wordml/symex" mc:Ignorable="w14 w15 w16se">
   <w:docDefaults>
     <w:rPrDefault>
       <w:rPr>
@@ -11643,144 +11618,378 @@
       </w:pPr>
     </w:pPrDefault>
   </w:docDefaults>
-  <w:latentStyles w:defLockedState="0" w:defUIPriority="99" w:defSemiHidden="1" w:defUnhideWhenUsed="1" w:defQFormat="0" w:count="267">
-    <w:lsdException w:name="Normal" w:semiHidden="0" w:uiPriority="0" w:unhideWhenUsed="0" w:qFormat="1"/>
-    <w:lsdException w:name="heading 1" w:semiHidden="0" w:uiPriority="9" w:unhideWhenUsed="0" w:qFormat="1"/>
-    <w:lsdException w:name="heading 2" w:uiPriority="9" w:qFormat="1"/>
-    <w:lsdException w:name="heading 3" w:uiPriority="9" w:qFormat="1"/>
-    <w:lsdException w:name="heading 4" w:uiPriority="9" w:qFormat="1"/>
-    <w:lsdException w:name="heading 5" w:uiPriority="9" w:qFormat="1"/>
-    <w:lsdException w:name="heading 6" w:uiPriority="9" w:qFormat="1"/>
-    <w:lsdException w:name="heading 7" w:uiPriority="9" w:qFormat="1"/>
-    <w:lsdException w:name="heading 8" w:uiPriority="9" w:qFormat="1"/>
-    <w:lsdException w:name="heading 9" w:uiPriority="9" w:qFormat="1"/>
-    <w:lsdException w:name="toc 1" w:uiPriority="39"/>
-    <w:lsdException w:name="toc 2" w:uiPriority="39"/>
-    <w:lsdException w:name="toc 3" w:uiPriority="39"/>
-    <w:lsdException w:name="toc 4" w:uiPriority="39"/>
-    <w:lsdException w:name="toc 5" w:uiPriority="39"/>
-    <w:lsdException w:name="toc 6" w:uiPriority="39"/>
-    <w:lsdException w:name="toc 7" w:uiPriority="39"/>
-    <w:lsdException w:name="toc 8" w:uiPriority="39"/>
-    <w:lsdException w:name="toc 9" w:uiPriority="39"/>
-    <w:lsdException w:name="caption" w:uiPriority="35" w:qFormat="1"/>
-    <w:lsdException w:name="Title" w:semiHidden="0" w:uiPriority="10" w:unhideWhenUsed="0" w:qFormat="1"/>
-    <w:lsdException w:name="Default Paragraph Font" w:uiPriority="1"/>
-    <w:lsdException w:name="Subtitle" w:semiHidden="0" w:uiPriority="11" w:unhideWhenUsed="0" w:qFormat="1"/>
-    <w:lsdException w:name="Strong" w:semiHidden="0" w:uiPriority="22" w:unhideWhenUsed="0" w:qFormat="1"/>
-    <w:lsdException w:name="Emphasis" w:semiHidden="0" w:uiPriority="20" w:unhideWhenUsed="0" w:qFormat="1"/>
-    <w:lsdException w:name="Table Grid" w:semiHidden="0" w:uiPriority="39" w:unhideWhenUsed="0"/>
-    <w:lsdException w:name="Placeholder Text" w:unhideWhenUsed="0"/>
-    <w:lsdException w:name="No Spacing" w:semiHidden="0" w:uiPriority="1" w:unhideWhenUsed="0" w:qFormat="1"/>
-    <w:lsdException w:name="Light Shading" w:semiHidden="0" w:uiPriority="60" w:unhideWhenUsed="0"/>
-    <w:lsdException w:name="Light List" w:semiHidden="0" w:uiPriority="61" w:unhideWhenUsed="0"/>
-    <w:lsdException w:name="Light Grid" w:semiHidden="0" w:uiPriority="62" w:unhideWhenUsed="0"/>
-    <w:lsdException w:name="Medium Shading 1" w:semiHidden="0" w:uiPriority="63" w:unhideWhenUsed="0"/>
-    <w:lsdException w:name="Medium Shading 2" w:semiHidden="0" w:uiPriority="64" w:unhideWhenUsed="0"/>
-    <w:lsdException w:name="Medium List 1" w:semiHidden="0" w:uiPriority="65" w:unhideWhenUsed="0"/>
-    <w:lsdException w:name="Medium List 2" w:semiHidden="0" w:uiPriority="66" w:unhideWhenUsed="0"/>
-    <w:lsdException w:name="Medium Grid 1" w:semiHidden="0" w:uiPriority="67" w:unhideWhenUsed="0"/>
-    <w:lsdException w:name="Medium Grid 2" w:semiHidden="0" w:uiPriority="68" w:unhideWhenUsed="0"/>
-    <w:lsdException w:name="Medium Grid 3" w:semiHidden="0" w:uiPriority="69" w:unhideWhenUsed="0"/>
-    <w:lsdException w:name="Dark List" w:semiHidden="0" w:uiPriority="70" w:unhideWhenUsed="0"/>
-    <w:lsdException w:name="Colorful Shading" w:semiHidden="0" w:uiPriority="71" w:unhideWhenUsed="0"/>
-    <w:lsdException w:name="Colorful List" w:semiHidden="0" w:uiPriority="72" w:unhideWhenUsed="0"/>
-    <w:lsdException w:name="Colorful Grid" w:semiHidden="0" w:uiPriority="73" w:unhideWhenUsed="0"/>
-    <w:lsdException w:name="Light Shading Accent 1" w:semiHidden="0" w:uiPriority="60" w:unhideWhenUsed="0"/>
-    <w:lsdException w:name="Light List Accent 1" w:semiHidden="0" w:uiPriority="61" w:unhideWhenUsed="0"/>
-    <w:lsdException w:name="Light Grid Accent 1" w:semiHidden="0" w:uiPriority="62" w:unhideWhenUsed="0"/>
-    <w:lsdException w:name="Medium Shading 1 Accent 1" w:semiHidden="0" w:uiPriority="63" w:unhideWhenUsed="0"/>
-    <w:lsdException w:name="Medium Shading 2 Accent 1" w:semiHidden="0" w:uiPriority="64" w:unhideWhenUsed="0"/>
-    <w:lsdException w:name="Medium List 1 Accent 1" w:semiHidden="0" w:uiPriority="65" w:unhideWhenUsed="0"/>
-    <w:lsdException w:name="Revision" w:unhideWhenUsed="0"/>
-    <w:lsdException w:name="List Paragraph" w:semiHidden="0" w:uiPriority="34" w:unhideWhenUsed="0" w:qFormat="1"/>
-    <w:lsdException w:name="Quote" w:semiHidden="0" w:uiPriority="29" w:unhideWhenUsed="0" w:qFormat="1"/>
-    <w:lsdException w:name="Intense Quote" w:semiHidden="0" w:uiPriority="30" w:unhideWhenUsed="0" w:qFormat="1"/>
-    <w:lsdException w:name="Medium List 2 Accent 1" w:semiHidden="0" w:uiPriority="66" w:unhideWhenUsed="0"/>
-    <w:lsdException w:name="Medium Grid 1 Accent 1" w:semiHidden="0" w:uiPriority="67" w:unhideWhenUsed="0"/>
-    <w:lsdException w:name="Medium Grid 2 Accent 1" w:semiHidden="0" w:uiPriority="68" w:unhideWhenUsed="0"/>
-    <w:lsdException w:name="Medium Grid 3 Accent 1" w:semiHidden="0" w:uiPriority="69" w:unhideWhenUsed="0"/>
-    <w:lsdException w:name="Dark List Accent 1" w:semiHidden="0" w:uiPriority="70" w:unhideWhenUsed="0"/>
-    <w:lsdException w:name="Colorful Shading Accent 1" w:semiHidden="0" w:uiPriority="71" w:unhideWhenUsed="0"/>
-    <w:lsdException w:name="Colorful List Accent 1" w:semiHidden="0" w:uiPriority="72" w:unhideWhenUsed="0"/>
-    <w:lsdException w:name="Colorful Grid Accent 1" w:semiHidden="0" w:uiPriority="73" w:unhideWhenUsed="0"/>
-    <w:lsdException w:name="Light Shading Accent 2" w:semiHidden="0" w:uiPriority="60" w:unhideWhenUsed="0"/>
-    <w:lsdException w:name="Light List Accent 2" w:semiHidden="0" w:uiPriority="61" w:unhideWhenUsed="0"/>
-    <w:lsdException w:name="Light Grid Accent 2" w:semiHidden="0" w:uiPriority="62" w:unhideWhenUsed="0"/>
-    <w:lsdException w:name="Medium Shading 1 Accent 2" w:semiHidden="0" w:uiPriority="63" w:unhideWhenUsed="0"/>
-    <w:lsdException w:name="Medium Shading 2 Accent 2" w:semiHidden="0" w:uiPriority="64" w:unhideWhenUsed="0"/>
-    <w:lsdException w:name="Medium List 1 Accent 2" w:semiHidden="0" w:uiPriority="65" w:unhideWhenUsed="0"/>
-    <w:lsdException w:name="Medium List 2 Accent 2" w:semiHidden="0" w:uiPriority="66" w:unhideWhenUsed="0"/>
-    <w:lsdException w:name="Medium Grid 1 Accent 2" w:semiHidden="0" w:uiPriority="67" w:unhideWhenUsed="0"/>
-    <w:lsdException w:name="Medium Grid 2 Accent 2" w:semiHidden="0" w:uiPriority="68" w:unhideWhenUsed="0"/>
-    <w:lsdException w:name="Medium Grid 3 Accent 2" w:semiHidden="0" w:uiPriority="69" w:unhideWhenUsed="0"/>
-    <w:lsdException w:name="Dark List Accent 2" w:semiHidden="0" w:uiPriority="70" w:unhideWhenUsed="0"/>
-    <w:lsdException w:name="Colorful Shading Accent 2" w:semiHidden="0" w:uiPriority="71" w:unhideWhenUsed="0"/>
-    <w:lsdException w:name="Colorful List Accent 2" w:semiHidden="0" w:uiPriority="72" w:unhideWhenUsed="0"/>
-    <w:lsdException w:name="Colorful Grid Accent 2" w:semiHidden="0" w:uiPriority="73" w:unhideWhenUsed="0"/>
-    <w:lsdException w:name="Light Shading Accent 3" w:semiHidden="0" w:uiPriority="60" w:unhideWhenUsed="0"/>
-    <w:lsdException w:name="Light List Accent 3" w:semiHidden="0" w:uiPriority="61" w:unhideWhenUsed="0"/>
-    <w:lsdException w:name="Light Grid Accent 3" w:semiHidden="0" w:uiPriority="62" w:unhideWhenUsed="0"/>
-    <w:lsdException w:name="Medium Shading 1 Accent 3" w:semiHidden="0" w:uiPriority="63" w:unhideWhenUsed="0"/>
-    <w:lsdException w:name="Medium Shading 2 Accent 3" w:semiHidden="0" w:uiPriority="64" w:unhideWhenUsed="0"/>
-    <w:lsdException w:name="Medium List 1 Accent 3" w:semiHidden="0" w:uiPriority="65" w:unhideWhenUsed="0"/>
-    <w:lsdException w:name="Medium List 2 Accent 3" w:semiHidden="0" w:uiPriority="66" w:unhideWhenUsed="0"/>
-    <w:lsdException w:name="Medium Grid 1 Accent 3" w:semiHidden="0" w:uiPriority="67" w:unhideWhenUsed="0"/>
-    <w:lsdException w:name="Medium Grid 2 Accent 3" w:semiHidden="0" w:uiPriority="68" w:unhideWhenUsed="0"/>
-    <w:lsdException w:name="Medium Grid 3 Accent 3" w:semiHidden="0" w:uiPriority="69" w:unhideWhenUsed="0"/>
-    <w:lsdException w:name="Dark List Accent 3" w:semiHidden="0" w:uiPriority="70" w:unhideWhenUsed="0"/>
-    <w:lsdException w:name="Colorful Shading Accent 3" w:semiHidden="0" w:uiPriority="71" w:unhideWhenUsed="0"/>
-    <w:lsdException w:name="Colorful List Accent 3" w:semiHidden="0" w:uiPriority="72" w:unhideWhenUsed="0"/>
-    <w:lsdException w:name="Colorful Grid Accent 3" w:semiHidden="0" w:uiPriority="73" w:unhideWhenUsed="0"/>
-    <w:lsdException w:name="Light Shading Accent 4" w:semiHidden="0" w:uiPriority="60" w:unhideWhenUsed="0"/>
-    <w:lsdException w:name="Light List Accent 4" w:semiHidden="0" w:uiPriority="61" w:unhideWhenUsed="0"/>
-    <w:lsdException w:name="Light Grid Accent 4" w:semiHidden="0" w:uiPriority="62" w:unhideWhenUsed="0"/>
-    <w:lsdException w:name="Medium Shading 1 Accent 4" w:semiHidden="0" w:uiPriority="63" w:unhideWhenUsed="0"/>
-    <w:lsdException w:name="Medium Shading 2 Accent 4" w:semiHidden="0" w:uiPriority="64" w:unhideWhenUsed="0"/>
-    <w:lsdException w:name="Medium List 1 Accent 4" w:semiHidden="0" w:uiPriority="65" w:unhideWhenUsed="0"/>
-    <w:lsdException w:name="Medium List 2 Accent 4" w:semiHidden="0" w:uiPriority="66" w:unhideWhenUsed="0"/>
-    <w:lsdException w:name="Medium Grid 1 Accent 4" w:semiHidden="0" w:uiPriority="67" w:unhideWhenUsed="0"/>
-    <w:lsdException w:name="Medium Grid 2 Accent 4" w:semiHidden="0" w:uiPriority="68" w:unhideWhenUsed="0"/>
-    <w:lsdException w:name="Medium Grid 3 Accent 4" w:semiHidden="0" w:uiPriority="69" w:unhideWhenUsed="0"/>
-    <w:lsdException w:name="Dark List Accent 4" w:semiHidden="0" w:uiPriority="70" w:unhideWhenUsed="0"/>
-    <w:lsdException w:name="Colorful Shading Accent 4" w:semiHidden="0" w:uiPriority="71" w:unhideWhenUsed="0"/>
-    <w:lsdException w:name="Colorful List Accent 4" w:semiHidden="0" w:uiPriority="72" w:unhideWhenUsed="0"/>
-    <w:lsdException w:name="Colorful Grid Accent 4" w:semiHidden="0" w:uiPriority="73" w:unhideWhenUsed="0"/>
-    <w:lsdException w:name="Light Shading Accent 5" w:semiHidden="0" w:uiPriority="60" w:unhideWhenUsed="0"/>
-    <w:lsdException w:name="Light List Accent 5" w:semiHidden="0" w:uiPriority="61" w:unhideWhenUsed="0"/>
-    <w:lsdException w:name="Light Grid Accent 5" w:semiHidden="0" w:uiPriority="62" w:unhideWhenUsed="0"/>
-    <w:lsdException w:name="Medium Shading 1 Accent 5" w:semiHidden="0" w:uiPriority="63" w:unhideWhenUsed="0"/>
-    <w:lsdException w:name="Medium Shading 2 Accent 5" w:semiHidden="0" w:uiPriority="64" w:unhideWhenUsed="0"/>
-    <w:lsdException w:name="Medium List 1 Accent 5" w:semiHidden="0" w:uiPriority="65" w:unhideWhenUsed="0"/>
-    <w:lsdException w:name="Medium List 2 Accent 5" w:semiHidden="0" w:uiPriority="66" w:unhideWhenUsed="0"/>
-    <w:lsdException w:name="Medium Grid 1 Accent 5" w:semiHidden="0" w:uiPriority="67" w:unhideWhenUsed="0"/>
-    <w:lsdException w:name="Medium Grid 2 Accent 5" w:semiHidden="0" w:uiPriority="68" w:unhideWhenUsed="0"/>
-    <w:lsdException w:name="Medium Grid 3 Accent 5" w:semiHidden="0" w:uiPriority="69" w:unhideWhenUsed="0"/>
-    <w:lsdException w:name="Dark List Accent 5" w:semiHidden="0" w:uiPriority="70" w:unhideWhenUsed="0"/>
-    <w:lsdException w:name="Colorful Shading Accent 5" w:semiHidden="0" w:uiPriority="71" w:unhideWhenUsed="0"/>
-    <w:lsdException w:name="Colorful List Accent 5" w:semiHidden="0" w:uiPriority="72" w:unhideWhenUsed="0"/>
-    <w:lsdException w:name="Colorful Grid Accent 5" w:semiHidden="0" w:uiPriority="73" w:unhideWhenUsed="0"/>
-    <w:lsdException w:name="Light Shading Accent 6" w:semiHidden="0" w:uiPriority="60" w:unhideWhenUsed="0"/>
-    <w:lsdException w:name="Light List Accent 6" w:semiHidden="0" w:uiPriority="61" w:unhideWhenUsed="0"/>
-    <w:lsdException w:name="Light Grid Accent 6" w:semiHidden="0" w:uiPriority="62" w:unhideWhenUsed="0"/>
-    <w:lsdException w:name="Medium Shading 1 Accent 6" w:semiHidden="0" w:uiPriority="63" w:unhideWhenUsed="0"/>
-    <w:lsdException w:name="Medium Shading 2 Accent 6" w:semiHidden="0" w:uiPriority="64" w:unhideWhenUsed="0"/>
-    <w:lsdException w:name="Medium List 1 Accent 6" w:semiHidden="0" w:uiPriority="65" w:unhideWhenUsed="0"/>
-    <w:lsdException w:name="Medium List 2 Accent 6" w:semiHidden="0" w:uiPriority="66" w:unhideWhenUsed="0"/>
-    <w:lsdException w:name="Medium Grid 1 Accent 6" w:semiHidden="0" w:uiPriority="67" w:unhideWhenUsed="0"/>
-    <w:lsdException w:name="Medium Grid 2 Accent 6" w:semiHidden="0" w:uiPriority="68" w:unhideWhenUsed="0"/>
-    <w:lsdException w:name="Medium Grid 3 Accent 6" w:semiHidden="0" w:uiPriority="69" w:unhideWhenUsed="0"/>
-    <w:lsdException w:name="Dark List Accent 6" w:semiHidden="0" w:uiPriority="70" w:unhideWhenUsed="0"/>
-    <w:lsdException w:name="Colorful Shading Accent 6" w:semiHidden="0" w:uiPriority="71" w:unhideWhenUsed="0"/>
-    <w:lsdException w:name="Colorful List Accent 6" w:semiHidden="0" w:uiPriority="72" w:unhideWhenUsed="0"/>
-    <w:lsdException w:name="Colorful Grid Accent 6" w:semiHidden="0" w:uiPriority="73" w:unhideWhenUsed="0"/>
-    <w:lsdException w:name="Subtle Emphasis" w:semiHidden="0" w:uiPriority="19" w:unhideWhenUsed="0" w:qFormat="1"/>
-    <w:lsdException w:name="Intense Emphasis" w:semiHidden="0" w:uiPriority="21" w:unhideWhenUsed="0" w:qFormat="1"/>
-    <w:lsdException w:name="Subtle Reference" w:semiHidden="0" w:uiPriority="31" w:unhideWhenUsed="0" w:qFormat="1"/>
-    <w:lsdException w:name="Intense Reference" w:semiHidden="0" w:uiPriority="32" w:unhideWhenUsed="0" w:qFormat="1"/>
-    <w:lsdException w:name="Book Title" w:semiHidden="0" w:uiPriority="33" w:unhideWhenUsed="0" w:qFormat="1"/>
-    <w:lsdException w:name="Bibliography" w:uiPriority="37"/>
-    <w:lsdException w:name="TOC Heading" w:uiPriority="39" w:qFormat="1"/>
+  <w:latentStyles w:defLockedState="0" w:defUIPriority="99" w:defSemiHidden="0" w:defUnhideWhenUsed="0" w:defQFormat="0" w:count="371">
+    <w:lsdException w:name="Normal" w:uiPriority="0" w:qFormat="1"/>
+    <w:lsdException w:name="heading 1" w:uiPriority="9" w:qFormat="1"/>
+    <w:lsdException w:name="heading 2" w:semiHidden="1" w:uiPriority="9" w:unhideWhenUsed="1" w:qFormat="1"/>
+    <w:lsdException w:name="heading 3" w:semiHidden="1" w:uiPriority="9" w:unhideWhenUsed="1" w:qFormat="1"/>
+    <w:lsdException w:name="heading 4" w:semiHidden="1" w:uiPriority="9" w:unhideWhenUsed="1" w:qFormat="1"/>
+    <w:lsdException w:name="heading 5" w:semiHidden="1" w:uiPriority="9" w:unhideWhenUsed="1" w:qFormat="1"/>
+    <w:lsdException w:name="heading 6" w:semiHidden="1" w:uiPriority="9" w:unhideWhenUsed="1" w:qFormat="1"/>
+    <w:lsdException w:name="heading 7" w:semiHidden="1" w:uiPriority="9" w:unhideWhenUsed="1" w:qFormat="1"/>
+    <w:lsdException w:name="heading 8" w:semiHidden="1" w:uiPriority="9" w:unhideWhenUsed="1" w:qFormat="1"/>
+    <w:lsdException w:name="heading 9" w:semiHidden="1" w:uiPriority="9" w:unhideWhenUsed="1" w:qFormat="1"/>
+    <w:lsdException w:name="index 1" w:semiHidden="1" w:unhideWhenUsed="1"/>
+    <w:lsdException w:name="index 2" w:semiHidden="1" w:unhideWhenUsed="1"/>
+    <w:lsdException w:name="index 3" w:semiHidden="1" w:unhideWhenUsed="1"/>
+    <w:lsdException w:name="index 4" w:semiHidden="1" w:unhideWhenUsed="1"/>
+    <w:lsdException w:name="index 5" w:semiHidden="1" w:unhideWhenUsed="1"/>
+    <w:lsdException w:name="index 6" w:semiHidden="1" w:unhideWhenUsed="1"/>
+    <w:lsdException w:name="index 7" w:semiHidden="1" w:unhideWhenUsed="1"/>
+    <w:lsdException w:name="index 8" w:semiHidden="1" w:unhideWhenUsed="1"/>
+    <w:lsdException w:name="index 9" w:semiHidden="1" w:unhideWhenUsed="1"/>
+    <w:lsdException w:name="toc 1" w:semiHidden="1" w:uiPriority="39" w:unhideWhenUsed="1"/>
+    <w:lsdException w:name="toc 2" w:semiHidden="1" w:uiPriority="39" w:unhideWhenUsed="1"/>
+    <w:lsdException w:name="toc 3" w:semiHidden="1" w:uiPriority="39" w:unhideWhenUsed="1"/>
+    <w:lsdException w:name="toc 4" w:semiHidden="1" w:uiPriority="39" w:unhideWhenUsed="1"/>
+    <w:lsdException w:name="toc 5" w:semiHidden="1" w:uiPriority="39" w:unhideWhenUsed="1"/>
+    <w:lsdException w:name="toc 6" w:semiHidden="1" w:uiPriority="39" w:unhideWhenUsed="1"/>
+    <w:lsdException w:name="toc 7" w:semiHidden="1" w:uiPriority="39" w:unhideWhenUsed="1"/>
+    <w:lsdException w:name="toc 8" w:semiHidden="1" w:uiPriority="39" w:unhideWhenUsed="1"/>
+    <w:lsdException w:name="toc 9" w:semiHidden="1" w:uiPriority="39" w:unhideWhenUsed="1"/>
+    <w:lsdException w:name="Normal Indent" w:semiHidden="1" w:unhideWhenUsed="1"/>
+    <w:lsdException w:name="footnote text" w:semiHidden="1" w:unhideWhenUsed="1"/>
+    <w:lsdException w:name="annotation text" w:semiHidden="1" w:unhideWhenUsed="1"/>
+    <w:lsdException w:name="header" w:semiHidden="1" w:unhideWhenUsed="1"/>
+    <w:lsdException w:name="footer" w:semiHidden="1" w:unhideWhenUsed="1"/>
+    <w:lsdException w:name="index heading" w:semiHidden="1" w:unhideWhenUsed="1"/>
+    <w:lsdException w:name="caption" w:semiHidden="1" w:uiPriority="35" w:unhideWhenUsed="1" w:qFormat="1"/>
+    <w:lsdException w:name="table of figures" w:semiHidden="1" w:unhideWhenUsed="1"/>
+    <w:lsdException w:name="envelope address" w:semiHidden="1" w:unhideWhenUsed="1"/>
+    <w:lsdException w:name="envelope return" w:semiHidden="1" w:unhideWhenUsed="1"/>
+    <w:lsdException w:name="footnote reference" w:semiHidden="1" w:unhideWhenUsed="1"/>
+    <w:lsdException w:name="annotation reference" w:semiHidden="1" w:unhideWhenUsed="1"/>
+    <w:lsdException w:name="line number" w:semiHidden="1" w:unhideWhenUsed="1"/>
+    <w:lsdException w:name="page number" w:semiHidden="1" w:unhideWhenUsed="1"/>
+    <w:lsdException w:name="endnote reference" w:semiHidden="1" w:unhideWhenUsed="1"/>
+    <w:lsdException w:name="endnote text" w:semiHidden="1" w:unhideWhenUsed="1"/>
+    <w:lsdException w:name="table of authorities" w:semiHidden="1" w:unhideWhenUsed="1"/>
+    <w:lsdException w:name="macro" w:semiHidden="1" w:unhideWhenUsed="1"/>
+    <w:lsdException w:name="toa heading" w:semiHidden="1" w:unhideWhenUsed="1"/>
+    <w:lsdException w:name="List" w:semiHidden="1" w:unhideWhenUsed="1"/>
+    <w:lsdException w:name="List Bullet" w:semiHidden="1" w:unhideWhenUsed="1"/>
+    <w:lsdException w:name="List Number" w:semiHidden="1" w:unhideWhenUsed="1"/>
+    <w:lsdException w:name="List 2" w:semiHidden="1" w:unhideWhenUsed="1"/>
+    <w:lsdException w:name="List 3" w:semiHidden="1" w:unhideWhenUsed="1"/>
+    <w:lsdException w:name="List 4" w:semiHidden="1" w:unhideWhenUsed="1"/>
+    <w:lsdException w:name="List 5" w:semiHidden="1" w:unhideWhenUsed="1"/>
+    <w:lsdException w:name="List Bullet 2" w:semiHidden="1" w:unhideWhenUsed="1"/>
+    <w:lsdException w:name="List Bullet 3" w:semiHidden="1" w:unhideWhenUsed="1"/>
+    <w:lsdException w:name="List Bullet 4" w:semiHidden="1" w:unhideWhenUsed="1"/>
+    <w:lsdException w:name="List Bullet 5" w:semiHidden="1" w:unhideWhenUsed="1"/>
+    <w:lsdException w:name="List Number 2" w:semiHidden="1" w:unhideWhenUsed="1"/>
+    <w:lsdException w:name="List Number 3" w:semiHidden="1" w:unhideWhenUsed="1"/>
+    <w:lsdException w:name="List Number 4" w:semiHidden="1" w:unhideWhenUsed="1"/>
+    <w:lsdException w:name="List Number 5" w:semiHidden="1" w:unhideWhenUsed="1"/>
+    <w:lsdException w:name="Title" w:uiPriority="10" w:qFormat="1"/>
+    <w:lsdException w:name="Closing" w:semiHidden="1" w:unhideWhenUsed="1"/>
+    <w:lsdException w:name="Signature" w:semiHidden="1" w:unhideWhenUsed="1"/>
+    <w:lsdException w:name="Default Paragraph Font" w:semiHidden="1" w:uiPriority="1" w:unhideWhenUsed="1"/>
+    <w:lsdException w:name="Body Text" w:semiHidden="1" w:unhideWhenUsed="1"/>
+    <w:lsdException w:name="Body Text Indent" w:semiHidden="1" w:unhideWhenUsed="1"/>
+    <w:lsdException w:name="List Continue" w:semiHidden="1" w:unhideWhenUsed="1"/>
+    <w:lsdException w:name="List Continue 2" w:semiHidden="1" w:unhideWhenUsed="1"/>
+    <w:lsdException w:name="List Continue 3" w:semiHidden="1" w:unhideWhenUsed="1"/>
+    <w:lsdException w:name="List Continue 4" w:semiHidden="1" w:unhideWhenUsed="1"/>
+    <w:lsdException w:name="List Continue 5" w:semiHidden="1" w:unhideWhenUsed="1"/>
+    <w:lsdException w:name="Message Header" w:semiHidden="1" w:unhideWhenUsed="1"/>
+    <w:lsdException w:name="Subtitle" w:uiPriority="11" w:qFormat="1"/>
+    <w:lsdException w:name="Salutation" w:semiHidden="1" w:unhideWhenUsed="1"/>
+    <w:lsdException w:name="Date" w:semiHidden="1" w:unhideWhenUsed="1"/>
+    <w:lsdException w:name="Body Text First Indent" w:semiHidden="1" w:unhideWhenUsed="1"/>
+    <w:lsdException w:name="Body Text First Indent 2" w:semiHidden="1" w:unhideWhenUsed="1"/>
+    <w:lsdException w:name="Note Heading" w:semiHidden="1" w:unhideWhenUsed="1"/>
+    <w:lsdException w:name="Body Text 2" w:semiHidden="1" w:unhideWhenUsed="1"/>
+    <w:lsdException w:name="Body Text 3" w:semiHidden="1" w:unhideWhenUsed="1"/>
+    <w:lsdException w:name="Body Text Indent 2" w:semiHidden="1" w:unhideWhenUsed="1"/>
+    <w:lsdException w:name="Body Text Indent 3" w:semiHidden="1" w:unhideWhenUsed="1"/>
+    <w:lsdException w:name="Block Text" w:semiHidden="1" w:unhideWhenUsed="1"/>
+    <w:lsdException w:name="Hyperlink" w:semiHidden="1" w:unhideWhenUsed="1"/>
+    <w:lsdException w:name="FollowedHyperlink" w:semiHidden="1" w:unhideWhenUsed="1"/>
+    <w:lsdException w:name="Strong" w:uiPriority="22" w:qFormat="1"/>
+    <w:lsdException w:name="Emphasis" w:uiPriority="20" w:qFormat="1"/>
+    <w:lsdException w:name="Document Map" w:semiHidden="1" w:unhideWhenUsed="1"/>
+    <w:lsdException w:name="Plain Text" w:semiHidden="1" w:unhideWhenUsed="1"/>
+    <w:lsdException w:name="E-mail Signature" w:semiHidden="1" w:unhideWhenUsed="1"/>
+    <w:lsdException w:name="HTML Top of Form" w:semiHidden="1" w:unhideWhenUsed="1"/>
+    <w:lsdException w:name="HTML Bottom of Form" w:semiHidden="1" w:unhideWhenUsed="1"/>
+    <w:lsdException w:name="Normal (Web)" w:semiHidden="1" w:unhideWhenUsed="1"/>
+    <w:lsdException w:name="HTML Acronym" w:semiHidden="1" w:unhideWhenUsed="1"/>
+    <w:lsdException w:name="HTML Address" w:semiHidden="1" w:unhideWhenUsed="1"/>
+    <w:lsdException w:name="HTML Cite" w:semiHidden="1" w:unhideWhenUsed="1"/>
+    <w:lsdException w:name="HTML Code" w:semiHidden="1" w:unhideWhenUsed="1"/>
+    <w:lsdException w:name="HTML Definition" w:semiHidden="1" w:unhideWhenUsed="1"/>
+    <w:lsdException w:name="HTML Keyboard" w:semiHidden="1" w:unhideWhenUsed="1"/>
+    <w:lsdException w:name="HTML Preformatted" w:semiHidden="1" w:unhideWhenUsed="1"/>
+    <w:lsdException w:name="HTML Sample" w:semiHidden="1" w:unhideWhenUsed="1"/>
+    <w:lsdException w:name="HTML Typewriter" w:semiHidden="1" w:unhideWhenUsed="1"/>
+    <w:lsdException w:name="HTML Variable" w:semiHidden="1" w:unhideWhenUsed="1"/>
+    <w:lsdException w:name="Normal Table" w:semiHidden="1" w:unhideWhenUsed="1"/>
+    <w:lsdException w:name="annotation subject" w:semiHidden="1" w:unhideWhenUsed="1"/>
+    <w:lsdException w:name="No List" w:semiHidden="1" w:unhideWhenUsed="1"/>
+    <w:lsdException w:name="Outline List 1" w:semiHidden="1" w:unhideWhenUsed="1"/>
+    <w:lsdException w:name="Outline List 2" w:semiHidden="1" w:unhideWhenUsed="1"/>
+    <w:lsdException w:name="Outline List 3" w:semiHidden="1" w:unhideWhenUsed="1"/>
+    <w:lsdException w:name="Table Simple 1" w:semiHidden="1" w:unhideWhenUsed="1"/>
+    <w:lsdException w:name="Table Simple 2" w:semiHidden="1" w:unhideWhenUsed="1"/>
+    <w:lsdException w:name="Table Simple 3" w:semiHidden="1" w:unhideWhenUsed="1"/>
+    <w:lsdException w:name="Table Classic 1" w:semiHidden="1" w:unhideWhenUsed="1"/>
+    <w:lsdException w:name="Table Classic 2" w:semiHidden="1" w:unhideWhenUsed="1"/>
+    <w:lsdException w:name="Table Classic 3" w:semiHidden="1" w:unhideWhenUsed="1"/>
+    <w:lsdException w:name="Table Classic 4" w:semiHidden="1" w:unhideWhenUsed="1"/>
+    <w:lsdException w:name="Table Colorful 1" w:semiHidden="1" w:unhideWhenUsed="1"/>
+    <w:lsdException w:name="Table Colorful 2" w:semiHidden="1" w:unhideWhenUsed="1"/>
+    <w:lsdException w:name="Table Colorful 3" w:semiHidden="1" w:unhideWhenUsed="1"/>
+    <w:lsdException w:name="Table Columns 1" w:semiHidden="1" w:unhideWhenUsed="1"/>
+    <w:lsdException w:name="Table Columns 2" w:semiHidden="1" w:unhideWhenUsed="1"/>
+    <w:lsdException w:name="Table Columns 3" w:semiHidden="1" w:unhideWhenUsed="1"/>
+    <w:lsdException w:name="Table Columns 4" w:semiHidden="1" w:unhideWhenUsed="1"/>
+    <w:lsdException w:name="Table Columns 5" w:semiHidden="1" w:unhideWhenUsed="1"/>
+    <w:lsdException w:name="Table Grid 1" w:semiHidden="1" w:unhideWhenUsed="1"/>
+    <w:lsdException w:name="Table Grid 2" w:semiHidden="1" w:unhideWhenUsed="1"/>
+    <w:lsdException w:name="Table Grid 3" w:semiHidden="1" w:unhideWhenUsed="1"/>
+    <w:lsdException w:name="Table Grid 4" w:semiHidden="1" w:unhideWhenUsed="1"/>
+    <w:lsdException w:name="Table Grid 5" w:semiHidden="1" w:unhideWhenUsed="1"/>
+    <w:lsdException w:name="Table Grid 6" w:semiHidden="1" w:unhideWhenUsed="1"/>
+    <w:lsdException w:name="Table Grid 7" w:semiHidden="1" w:unhideWhenUsed="1"/>
+    <w:lsdException w:name="Table Grid 8" w:semiHidden="1" w:unhideWhenUsed="1"/>
+    <w:lsdException w:name="Table List 1" w:semiHidden="1" w:unhideWhenUsed="1"/>
+    <w:lsdException w:name="Table List 2" w:semiHidden="1" w:unhideWhenUsed="1"/>
+    <w:lsdException w:name="Table List 3" w:semiHidden="1" w:unhideWhenUsed="1"/>
+    <w:lsdException w:name="Table List 4" w:semiHidden="1" w:unhideWhenUsed="1"/>
+    <w:lsdException w:name="Table List 5" w:semiHidden="1" w:unhideWhenUsed="1"/>
+    <w:lsdException w:name="Table List 6" w:semiHidden="1" w:unhideWhenUsed="1"/>
+    <w:lsdException w:name="Table List 7" w:semiHidden="1" w:unhideWhenUsed="1"/>
+    <w:lsdException w:name="Table List 8" w:semiHidden="1" w:unhideWhenUsed="1"/>
+    <w:lsdException w:name="Table 3D effects 1" w:semiHidden="1" w:unhideWhenUsed="1"/>
+    <w:lsdException w:name="Table 3D effects 2" w:semiHidden="1" w:unhideWhenUsed="1"/>
+    <w:lsdException w:name="Table 3D effects 3" w:semiHidden="1" w:unhideWhenUsed="1"/>
+    <w:lsdException w:name="Table Contemporary" w:semiHidden="1" w:unhideWhenUsed="1"/>
+    <w:lsdException w:name="Table Elegant" w:semiHidden="1" w:unhideWhenUsed="1"/>
+    <w:lsdException w:name="Table Professional" w:semiHidden="1" w:unhideWhenUsed="1"/>
+    <w:lsdException w:name="Table Subtle 1" w:semiHidden="1" w:unhideWhenUsed="1"/>
+    <w:lsdException w:name="Table Subtle 2" w:semiHidden="1" w:unhideWhenUsed="1"/>
+    <w:lsdException w:name="Table Web 1" w:semiHidden="1" w:unhideWhenUsed="1"/>
+    <w:lsdException w:name="Table Web 2" w:semiHidden="1" w:unhideWhenUsed="1"/>
+    <w:lsdException w:name="Table Web 3" w:semiHidden="1" w:unhideWhenUsed="1"/>
+    <w:lsdException w:name="Balloon Text" w:semiHidden="1" w:unhideWhenUsed="1"/>
+    <w:lsdException w:name="Table Grid" w:uiPriority="39"/>
+    <w:lsdException w:name="Table Theme" w:semiHidden="1" w:unhideWhenUsed="1"/>
+    <w:lsdException w:name="Placeholder Text" w:semiHidden="1"/>
+    <w:lsdException w:name="No Spacing" w:uiPriority="1" w:qFormat="1"/>
+    <w:lsdException w:name="Light Shading" w:uiPriority="60"/>
+    <w:lsdException w:name="Light List" w:uiPriority="61"/>
+    <w:lsdException w:name="Light Grid" w:uiPriority="62"/>
+    <w:lsdException w:name="Medium Shading 1" w:uiPriority="63"/>
+    <w:lsdException w:name="Medium Shading 2" w:uiPriority="64"/>
+    <w:lsdException w:name="Medium List 1" w:uiPriority="65"/>
+    <w:lsdException w:name="Medium List 2" w:uiPriority="66"/>
+    <w:lsdException w:name="Medium Grid 1" w:uiPriority="67"/>
+    <w:lsdException w:name="Medium Grid 2" w:uiPriority="68"/>
+    <w:lsdException w:name="Medium Grid 3" w:uiPriority="69"/>
+    <w:lsdException w:name="Dark List" w:uiPriority="70"/>
+    <w:lsdException w:name="Colorful Shading" w:uiPriority="71"/>
+    <w:lsdException w:name="Colorful List" w:uiPriority="72"/>
+    <w:lsdException w:name="Colorful Grid" w:uiPriority="73"/>
+    <w:lsdException w:name="Light Shading Accent 1" w:uiPriority="60"/>
+    <w:lsdException w:name="Light List Accent 1" w:uiPriority="61"/>
+    <w:lsdException w:name="Light Grid Accent 1" w:uiPriority="62"/>
+    <w:lsdException w:name="Medium Shading 1 Accent 1" w:uiPriority="63"/>
+    <w:lsdException w:name="Medium Shading 2 Accent 1" w:uiPriority="64"/>
+    <w:lsdException w:name="Medium List 1 Accent 1" w:uiPriority="65"/>
+    <w:lsdException w:name="Revision" w:semiHidden="1"/>
+    <w:lsdException w:name="List Paragraph" w:uiPriority="34" w:qFormat="1"/>
+    <w:lsdException w:name="Quote" w:uiPriority="29" w:qFormat="1"/>
+    <w:lsdException w:name="Intense Quote" w:uiPriority="30" w:qFormat="1"/>
+    <w:lsdException w:name="Medium List 2 Accent 1" w:uiPriority="66"/>
+    <w:lsdException w:name="Medium Grid 1 Accent 1" w:uiPriority="67"/>
+    <w:lsdException w:name="Medium Grid 2 Accent 1" w:uiPriority="68"/>
+    <w:lsdException w:name="Medium Grid 3 Accent 1" w:uiPriority="69"/>
+    <w:lsdException w:name="Dark List Accent 1" w:uiPriority="70"/>
+    <w:lsdException w:name="Colorful Shading Accent 1" w:uiPriority="71"/>
+    <w:lsdException w:name="Colorful List Accent 1" w:uiPriority="72"/>
+    <w:lsdException w:name="Colorful Grid Accent 1" w:uiPriority="73"/>
+    <w:lsdException w:name="Light Shading Accent 2" w:uiPriority="60"/>
+    <w:lsdException w:name="Light List Accent 2" w:uiPriority="61"/>
+    <w:lsdException w:name="Light Grid Accent 2" w:uiPriority="62"/>
+    <w:lsdException w:name="Medium Shading 1 Accent 2" w:uiPriority="63"/>
+    <w:lsdException w:name="Medium Shading 2 Accent 2" w:uiPriority="64"/>
+    <w:lsdException w:name="Medium List 1 Accent 2" w:uiPriority="65"/>
+    <w:lsdException w:name="Medium List 2 Accent 2" w:uiPriority="66"/>
+    <w:lsdException w:name="Medium Grid 1 Accent 2" w:uiPriority="67"/>
+    <w:lsdException w:name="Medium Grid 2 Accent 2" w:uiPriority="68"/>
+    <w:lsdException w:name="Medium Grid 3 Accent 2" w:uiPriority="69"/>
+    <w:lsdException w:name="Dark List Accent 2" w:uiPriority="70"/>
+    <w:lsdException w:name="Colorful Shading Accent 2" w:uiPriority="71"/>
+    <w:lsdException w:name="Colorful List Accent 2" w:uiPriority="72"/>
+    <w:lsdException w:name="Colorful Grid Accent 2" w:uiPriority="73"/>
+    <w:lsdException w:name="Light Shading Accent 3" w:uiPriority="60"/>
+    <w:lsdException w:name="Light List Accent 3" w:uiPriority="61"/>
+    <w:lsdException w:name="Light Grid Accent 3" w:uiPriority="62"/>
+    <w:lsdException w:name="Medium Shading 1 Accent 3" w:uiPriority="63"/>
+    <w:lsdException w:name="Medium Shading 2 Accent 3" w:uiPriority="64"/>
+    <w:lsdException w:name="Medium List 1 Accent 3" w:uiPriority="65"/>
+    <w:lsdException w:name="Medium List 2 Accent 3" w:uiPriority="66"/>
+    <w:lsdException w:name="Medium Grid 1 Accent 3" w:uiPriority="67"/>
+    <w:lsdException w:name="Medium Grid 2 Accent 3" w:uiPriority="68"/>
+    <w:lsdException w:name="Medium Grid 3 Accent 3" w:uiPriority="69"/>
+    <w:lsdException w:name="Dark List Accent 3" w:uiPriority="70"/>
+    <w:lsdException w:name="Colorful Shading Accent 3" w:uiPriority="71"/>
+    <w:lsdException w:name="Colorful List Accent 3" w:uiPriority="72"/>
+    <w:lsdException w:name="Colorful Grid Accent 3" w:uiPriority="73"/>
+    <w:lsdException w:name="Light Shading Accent 4" w:uiPriority="60"/>
+    <w:lsdException w:name="Light List Accent 4" w:uiPriority="61"/>
+    <w:lsdException w:name="Light Grid Accent 4" w:uiPriority="62"/>
+    <w:lsdException w:name="Medium Shading 1 Accent 4" w:uiPriority="63"/>
+    <w:lsdException w:name="Medium Shading 2 Accent 4" w:uiPriority="64"/>
+    <w:lsdException w:name="Medium List 1 Accent 4" w:uiPriority="65"/>
+    <w:lsdException w:name="Medium List 2 Accent 4" w:uiPriority="66"/>
+    <w:lsdException w:name="Medium Grid 1 Accent 4" w:uiPriority="67"/>
+    <w:lsdException w:name="Medium Grid 2 Accent 4" w:uiPriority="68"/>
+    <w:lsdException w:name="Medium Grid 3 Accent 4" w:uiPriority="69"/>
+    <w:lsdException w:name="Dark List Accent 4" w:uiPriority="70"/>
+    <w:lsdException w:name="Colorful Shading Accent 4" w:uiPriority="71"/>
+    <w:lsdException w:name="Colorful List Accent 4" w:uiPriority="72"/>
+    <w:lsdException w:name="Colorful Grid Accent 4" w:uiPriority="73"/>
+    <w:lsdException w:name="Light Shading Accent 5" w:uiPriority="60"/>
+    <w:lsdException w:name="Light List Accent 5" w:uiPriority="61"/>
+    <w:lsdException w:name="Light Grid Accent 5" w:uiPriority="62"/>
+    <w:lsdException w:name="Medium Shading 1 Accent 5" w:uiPriority="63"/>
+    <w:lsdException w:name="Medium Shading 2 Accent 5" w:uiPriority="64"/>
+    <w:lsdException w:name="Medium List 1 Accent 5" w:uiPriority="65"/>
+    <w:lsdException w:name="Medium List 2 Accent 5" w:uiPriority="66"/>
+    <w:lsdException w:name="Medium Grid 1 Accent 5" w:uiPriority="67"/>
+    <w:lsdException w:name="Medium Grid 2 Accent 5" w:uiPriority="68"/>
+    <w:lsdException w:name="Medium Grid 3 Accent 5" w:uiPriority="69"/>
+    <w:lsdException w:name="Dark List Accent 5" w:uiPriority="70"/>
+    <w:lsdException w:name="Colorful Shading Accent 5" w:uiPriority="71"/>
+    <w:lsdException w:name="Colorful List Accent 5" w:uiPriority="72"/>
+    <w:lsdException w:name="Colorful Grid Accent 5" w:uiPriority="73"/>
+    <w:lsdException w:name="Light Shading Accent 6" w:uiPriority="60"/>
+    <w:lsdException w:name="Light List Accent 6" w:uiPriority="61"/>
+    <w:lsdException w:name="Light Grid Accent 6" w:uiPriority="62"/>
+    <w:lsdException w:name="Medium Shading 1 Accent 6" w:uiPriority="63"/>
+    <w:lsdException w:name="Medium Shading 2 Accent 6" w:uiPriority="64"/>
+    <w:lsdException w:name="Medium List 1 Accent 6" w:uiPriority="65"/>
+    <w:lsdException w:name="Medium List 2 Accent 6" w:uiPriority="66"/>
+    <w:lsdException w:name="Medium Grid 1 Accent 6" w:uiPriority="67"/>
+    <w:lsdException w:name="Medium Grid 2 Accent 6" w:uiPriority="68"/>
+    <w:lsdException w:name="Medium Grid 3 Accent 6" w:uiPriority="69"/>
+    <w:lsdException w:name="Dark List Accent 6" w:uiPriority="70"/>
+    <w:lsdException w:name="Colorful Shading Accent 6" w:uiPriority="71"/>
+    <w:lsdException w:name="Colorful List Accent 6" w:uiPriority="72"/>
+    <w:lsdException w:name="Colorful Grid Accent 6" w:uiPriority="73"/>
+    <w:lsdException w:name="Subtle Emphasis" w:uiPriority="19" w:qFormat="1"/>
+    <w:lsdException w:name="Intense Emphasis" w:uiPriority="21" w:qFormat="1"/>
+    <w:lsdException w:name="Subtle Reference" w:uiPriority="31" w:qFormat="1"/>
+    <w:lsdException w:name="Intense Reference" w:uiPriority="32" w:qFormat="1"/>
+    <w:lsdException w:name="Book Title" w:uiPriority="33" w:qFormat="1"/>
+    <w:lsdException w:name="Bibliography" w:semiHidden="1" w:uiPriority="37" w:unhideWhenUsed="1"/>
+    <w:lsdException w:name="TOC Heading" w:semiHidden="1" w:uiPriority="39" w:unhideWhenUsed="1" w:qFormat="1"/>
+    <w:lsdException w:name="Plain Table 1" w:uiPriority="41"/>
+    <w:lsdException w:name="Plain Table 2" w:uiPriority="42"/>
+    <w:lsdException w:name="Plain Table 3" w:uiPriority="43"/>
+    <w:lsdException w:name="Plain Table 4" w:uiPriority="44"/>
+    <w:lsdException w:name="Plain Table 5" w:uiPriority="45"/>
+    <w:lsdException w:name="Grid Table Light" w:uiPriority="40"/>
+    <w:lsdException w:name="Grid Table 1 Light" w:uiPriority="46"/>
+    <w:lsdException w:name="Grid Table 2" w:uiPriority="47"/>
+    <w:lsdException w:name="Grid Table 3" w:uiPriority="48"/>
+    <w:lsdException w:name="Grid Table 4" w:uiPriority="49"/>
+    <w:lsdException w:name="Grid Table 5 Dark" w:uiPriority="50"/>
+    <w:lsdException w:name="Grid Table 6 Colorful" w:uiPriority="51"/>
+    <w:lsdException w:name="Grid Table 7 Colorful" w:uiPriority="52"/>
+    <w:lsdException w:name="Grid Table 1 Light Accent 1" w:uiPriority="46"/>
+    <w:lsdException w:name="Grid Table 2 Accent 1" w:uiPriority="47"/>
+    <w:lsdException w:name="Grid Table 3 Accent 1" w:uiPriority="48"/>
+    <w:lsdException w:name="Grid Table 4 Accent 1" w:uiPriority="49"/>
+    <w:lsdException w:name="Grid Table 5 Dark Accent 1" w:uiPriority="50"/>
+    <w:lsdException w:name="Grid Table 6 Colorful Accent 1" w:uiPriority="51"/>
+    <w:lsdException w:name="Grid Table 7 Colorful Accent 1" w:uiPriority="52"/>
+    <w:lsdException w:name="Grid Table 1 Light Accent 2" w:uiPriority="46"/>
+    <w:lsdException w:name="Grid Table 2 Accent 2" w:uiPriority="47"/>
+    <w:lsdException w:name="Grid Table 3 Accent 2" w:uiPriority="48"/>
+    <w:lsdException w:name="Grid Table 4 Accent 2" w:uiPriority="49"/>
+    <w:lsdException w:name="Grid Table 5 Dark Accent 2" w:uiPriority="50"/>
+    <w:lsdException w:name="Grid Table 6 Colorful Accent 2" w:uiPriority="51"/>
+    <w:lsdException w:name="Grid Table 7 Colorful Accent 2" w:uiPriority="52"/>
+    <w:lsdException w:name="Grid Table 1 Light Accent 3" w:uiPriority="46"/>
+    <w:lsdException w:name="Grid Table 2 Accent 3" w:uiPriority="47"/>
+    <w:lsdException w:name="Grid Table 3 Accent 3" w:uiPriority="48"/>
+    <w:lsdException w:name="Grid Table 4 Accent 3" w:uiPriority="49"/>
+    <w:lsdException w:name="Grid Table 5 Dark Accent 3" w:uiPriority="50"/>
+    <w:lsdException w:name="Grid Table 6 Colorful Accent 3" w:uiPriority="51"/>
+    <w:lsdException w:name="Grid Table 7 Colorful Accent 3" w:uiPriority="52"/>
+    <w:lsdException w:name="Grid Table 1 Light Accent 4" w:uiPriority="46"/>
+    <w:lsdException w:name="Grid Table 2 Accent 4" w:uiPriority="47"/>
+    <w:lsdException w:name="Grid Table 3 Accent 4" w:uiPriority="48"/>
+    <w:lsdException w:name="Grid Table 4 Accent 4" w:uiPriority="49"/>
+    <w:lsdException w:name="Grid Table 5 Dark Accent 4" w:uiPriority="50"/>
+    <w:lsdException w:name="Grid Table 6 Colorful Accent 4" w:uiPriority="51"/>
+    <w:lsdException w:name="Grid Table 7 Colorful Accent 4" w:uiPriority="52"/>
+    <w:lsdException w:name="Grid Table 1 Light Accent 5" w:uiPriority="46"/>
+    <w:lsdException w:name="Grid Table 2 Accent 5" w:uiPriority="47"/>
+    <w:lsdException w:name="Grid Table 3 Accent 5" w:uiPriority="48"/>
+    <w:lsdException w:name="Grid Table 4 Accent 5" w:uiPriority="49"/>
+    <w:lsdException w:name="Grid Table 5 Dark Accent 5" w:uiPriority="50"/>
+    <w:lsdException w:name="Grid Table 6 Colorful Accent 5" w:uiPriority="51"/>
+    <w:lsdException w:name="Grid Table 7 Colorful Accent 5" w:uiPriority="52"/>
+    <w:lsdException w:name="Grid Table 1 Light Accent 6" w:uiPriority="46"/>
+    <w:lsdException w:name="Grid Table 2 Accent 6" w:uiPriority="47"/>
+    <w:lsdException w:name="Grid Table 3 Accent 6" w:uiPriority="48"/>
+    <w:lsdException w:name="Grid Table 4 Accent 6" w:uiPriority="49"/>
+    <w:lsdException w:name="Grid Table 5 Dark Accent 6" w:uiPriority="50"/>
+    <w:lsdException w:name="Grid Table 6 Colorful Accent 6" w:uiPriority="51"/>
+    <w:lsdException w:name="Grid Table 7 Colorful Accent 6" w:uiPriority="52"/>
+    <w:lsdException w:name="List Table 1 Light" w:uiPriority="46"/>
+    <w:lsdException w:name="List Table 2" w:uiPriority="47"/>
+    <w:lsdException w:name="List Table 3" w:uiPriority="48"/>
+    <w:lsdException w:name="List Table 4" w:uiPriority="49"/>
+    <w:lsdException w:name="List Table 5 Dark" w:uiPriority="50"/>
+    <w:lsdException w:name="List Table 6 Colorful" w:uiPriority="51"/>
+    <w:lsdException w:name="List Table 7 Colorful" w:uiPriority="52"/>
+    <w:lsdException w:name="List Table 1 Light Accent 1" w:uiPriority="46"/>
+    <w:lsdException w:name="List Table 2 Accent 1" w:uiPriority="47"/>
+    <w:lsdException w:name="List Table 3 Accent 1" w:uiPriority="48"/>
+    <w:lsdException w:name="List Table 4 Accent 1" w:uiPriority="49"/>
+    <w:lsdException w:name="List Table 5 Dark Accent 1" w:uiPriority="50"/>
+    <w:lsdException w:name="List Table 6 Colorful Accent 1" w:uiPriority="51"/>
+    <w:lsdException w:name="List Table 7 Colorful Accent 1" w:uiPriority="52"/>
+    <w:lsdException w:name="List Table 1 Light Accent 2" w:uiPriority="46"/>
+    <w:lsdException w:name="List Table 2 Accent 2" w:uiPriority="47"/>
+    <w:lsdException w:name="List Table 3 Accent 2" w:uiPriority="48"/>
+    <w:lsdException w:name="List Table 4 Accent 2" w:uiPriority="49"/>
+    <w:lsdException w:name="List Table 5 Dark Accent 2" w:uiPriority="50"/>
+    <w:lsdException w:name="List Table 6 Colorful Accent 2" w:uiPriority="51"/>
+    <w:lsdException w:name="List Table 7 Colorful Accent 2" w:uiPriority="52"/>
+    <w:lsdException w:name="List Table 1 Light Accent 3" w:uiPriority="46"/>
+    <w:lsdException w:name="List Table 2 Accent 3" w:uiPriority="47"/>
+    <w:lsdException w:name="List Table 3 Accent 3" w:uiPriority="48"/>
+    <w:lsdException w:name="List Table 4 Accent 3" w:uiPriority="49"/>
+    <w:lsdException w:name="List Table 5 Dark Accent 3" w:uiPriority="50"/>
+    <w:lsdException w:name="List Table 6 Colorful Accent 3" w:uiPriority="51"/>
+    <w:lsdException w:name="List Table 7 Colorful Accent 3" w:uiPriority="52"/>
+    <w:lsdException w:name="List Table 1 Light Accent 4" w:uiPriority="46"/>
+    <w:lsdException w:name="List Table 2 Accent 4" w:uiPriority="47"/>
+    <w:lsdException w:name="List Table 3 Accent 4" w:uiPriority="48"/>
+    <w:lsdException w:name="List Table 4 Accent 4" w:uiPriority="49"/>
+    <w:lsdException w:name="List Table 5 Dark Accent 4" w:uiPriority="50"/>
+    <w:lsdException w:name="List Table 6 Colorful Accent 4" w:uiPriority="51"/>
+    <w:lsdException w:name="List Table 7 Colorful Accent 4" w:uiPriority="52"/>
+    <w:lsdException w:name="List Table 1 Light Accent 5" w:uiPriority="46"/>
+    <w:lsdException w:name="List Table 2 Accent 5" w:uiPriority="47"/>
+    <w:lsdException w:name="List Table 3 Accent 5" w:uiPriority="48"/>
+    <w:lsdException w:name="List Table 4 Accent 5" w:uiPriority="49"/>
+    <w:lsdException w:name="List Table 5 Dark Accent 5" w:uiPriority="50"/>
+    <w:lsdException w:name="List Table 6 Colorful Accent 5" w:uiPriority="51"/>
+    <w:lsdException w:name="List Table 7 Colorful Accent 5" w:uiPriority="52"/>
+    <w:lsdException w:name="List Table 1 Light Accent 6" w:uiPriority="46"/>
+    <w:lsdException w:name="List Table 2 Accent 6" w:uiPriority="47"/>
+    <w:lsdException w:name="List Table 3 Accent 6" w:uiPriority="48"/>
+    <w:lsdException w:name="List Table 4 Accent 6" w:uiPriority="49"/>
+    <w:lsdException w:name="List Table 5 Dark Accent 6" w:uiPriority="50"/>
+    <w:lsdException w:name="List Table 6 Colorful Accent 6" w:uiPriority="51"/>
+    <w:lsdException w:name="List Table 7 Colorful Accent 6" w:uiPriority="52"/>
   </w:latentStyles>
   <w:style w:type="paragraph" w:default="1" w:styleId="Normal">
     <w:name w:val="Normal"/>
@@ -11802,7 +12011,6 @@
     <w:uiPriority w:val="99"/>
     <w:semiHidden/>
     <w:unhideWhenUsed/>
-    <w:qFormat/>
     <w:tblPr>
       <w:tblInd w:w="0" w:type="dxa"/>
       <w:tblCellMar>

</xml_diff>